<commit_message>
actualiza actividad de aprendisaje
</commit_message>
<xml_diff>
--- a/Clase_08/Actividad de aprendizaje 2.docx
+++ b/Clase_08/Actividad de aprendizaje 2.docx
@@ -1,6 +1,6 @@
 
 <file path=word/document.xml><?xml version="1.0" encoding="utf-8"?>
-<w:document xmlns:wpc="http://schemas.microsoft.com/office/word/2010/wordprocessingCanvas" xmlns:mo="http://schemas.microsoft.com/office/mac/office/2008/main" xmlns:mc="http://schemas.openxmlformats.org/markup-compatibility/2006" xmlns:mv="urn:schemas-microsoft-com:mac:vml" xmlns:o="urn:schemas-microsoft-com:office:office" xmlns:r="http://schemas.openxmlformats.org/officeDocument/2006/relationships" xmlns:m="http://schemas.openxmlformats.org/officeDocument/2006/math" xmlns:v="urn:schemas-microsoft-com:vml" xmlns:wp14="http://schemas.microsoft.com/office/word/2010/wordprocessingDrawing" xmlns:wp="http://schemas.openxmlformats.org/drawingml/2006/wordprocessingDrawing" xmlns:w10="urn:schemas-microsoft-com:office:word" xmlns:w="http://schemas.openxmlformats.org/wordprocessingml/2006/main" xmlns:w14="http://schemas.microsoft.com/office/word/2010/wordml" xmlns:wpg="http://schemas.microsoft.com/office/word/2010/wordprocessingGroup" xmlns:wpi="http://schemas.microsoft.com/office/word/2010/wordprocessingInk" xmlns:wne="http://schemas.microsoft.com/office/word/2006/wordml" xmlns:wps="http://schemas.microsoft.com/office/word/2010/wordprocessingShape" mc:Ignorable="w14 wp14">
+<w:document xmlns:wpc="http://schemas.microsoft.com/office/word/2010/wordprocessingCanvas" xmlns:cx="http://schemas.microsoft.com/office/drawing/2014/chartex" xmlns:cx1="http://schemas.microsoft.com/office/drawing/2015/9/8/chartex" xmlns:cx2="http://schemas.microsoft.com/office/drawing/2015/10/21/chartex" xmlns:cx3="http://schemas.microsoft.com/office/drawing/2016/5/9/chartex" xmlns:cx4="http://schemas.microsoft.com/office/drawing/2016/5/10/chartex" xmlns:cx5="http://schemas.microsoft.com/office/drawing/2016/5/11/chartex" xmlns:cx6="http://schemas.microsoft.com/office/drawing/2016/5/12/chartex" xmlns:cx7="http://schemas.microsoft.com/office/drawing/2016/5/13/chartex" xmlns:cx8="http://schemas.microsoft.com/office/drawing/2016/5/14/chartex" xmlns:mc="http://schemas.openxmlformats.org/markup-compatibility/2006" xmlns:aink="http://schemas.microsoft.com/office/drawing/2016/ink" xmlns:am3d="http://schemas.microsoft.com/office/drawing/2017/model3d" xmlns:o="urn:schemas-microsoft-com:office:office" xmlns:r="http://schemas.openxmlformats.org/officeDocument/2006/relationships" xmlns:m="http://schemas.openxmlformats.org/officeDocument/2006/math" xmlns:v="urn:schemas-microsoft-com:vml" xmlns:wp14="http://schemas.microsoft.com/office/word/2010/wordprocessingDrawing" xmlns:wp="http://schemas.openxmlformats.org/drawingml/2006/wordprocessingDrawing" xmlns:w10="urn:schemas-microsoft-com:office:word" xmlns:w="http://schemas.openxmlformats.org/wordprocessingml/2006/main" xmlns:w14="http://schemas.microsoft.com/office/word/2010/wordml" xmlns:w15="http://schemas.microsoft.com/office/word/2012/wordml" xmlns:w16cid="http://schemas.microsoft.com/office/word/2016/wordml/cid" xmlns:w16se="http://schemas.microsoft.com/office/word/2015/wordml/symex" xmlns:wpg="http://schemas.microsoft.com/office/word/2010/wordprocessingGroup" xmlns:wpi="http://schemas.microsoft.com/office/word/2010/wordprocessingInk" xmlns:wne="http://schemas.microsoft.com/office/word/2006/wordml" xmlns:wps="http://schemas.microsoft.com/office/word/2010/wordprocessingShape" mc:Ignorable="w14 w15 w16se w16cid wp14">
   <w:body>
     <w:p>
       <w:pPr>
@@ -27,6 +27,8 @@
         </w:rPr>
         <w:t>8</w:t>
       </w:r>
+      <w:bookmarkStart w:id="0" w:name="_GoBack"/>
+      <w:bookmarkEnd w:id="0"/>
       <w:r>
         <w:rPr>
           <w:b/>
@@ -119,7 +121,7 @@
         </w:rPr>
         <w:br/>
       </w:r>
-      <w:hyperlink r:id="rId8">
+      <w:hyperlink r:id="rId7">
         <w:r>
           <w:rPr>
             <w:rFonts w:ascii="Helvetica Neue" w:eastAsia="Helvetica Neue" w:hAnsi="Helvetica Neue" w:cs="Helvetica Neue"/>
@@ -165,8 +167,18 @@
           <w:szCs w:val="24"/>
           <w:highlight w:val="white"/>
         </w:rPr>
-        <w:t>Crear proyecto personal de análisis de datos con control de versiones usando el software Github</w:t>
-      </w:r>
+        <w:t xml:space="preserve">Crear proyecto personal de análisis de datos con control de versiones usando el software </w:t>
+      </w:r>
+      <w:proofErr w:type="spellStart"/>
+      <w:r>
+        <w:rPr>
+          <w:sz w:val="24"/>
+          <w:szCs w:val="24"/>
+          <w:highlight w:val="white"/>
+        </w:rPr>
+        <w:t>Github</w:t>
+      </w:r>
+      <w:proofErr w:type="spellEnd"/>
       <w:r>
         <w:rPr>
           <w:sz w:val="24"/>
@@ -320,7 +332,7 @@
                     <pic:cNvPicPr/>
                   </pic:nvPicPr>
                   <pic:blipFill>
-                    <a:blip r:embed="rId9"/>
+                    <a:blip r:embed="rId8"/>
                     <a:stretch>
                       <a:fillRect/>
                     </a:stretch>
@@ -355,25 +367,7 @@
           <w:szCs w:val="24"/>
           <w:highlight w:val="white"/>
         </w:rPr>
-        <w:t xml:space="preserve">Actividad </w:t>
-      </w:r>
-      <w:r>
-        <w:rPr>
-          <w:b/>
-          <w:sz w:val="24"/>
-          <w:szCs w:val="24"/>
-          <w:highlight w:val="white"/>
-        </w:rPr>
-        <w:t>2</w:t>
-      </w:r>
-      <w:r>
-        <w:rPr>
-          <w:b/>
-          <w:sz w:val="24"/>
-          <w:szCs w:val="24"/>
-          <w:highlight w:val="white"/>
-        </w:rPr>
-        <w:t>.-</w:t>
+        <w:t>Actividad 2.-</w:t>
       </w:r>
       <w:r>
         <w:rPr>
@@ -471,7 +465,7 @@
               </wp:anchor>
             </w:drawing>
           </mc:Choice>
-          <mc:Fallback>
+          <mc:Fallback xmlns:mo="http://schemas.microsoft.com/office/mac/office/2008/main" xmlns:mv="urn:schemas-microsoft-com:mac:vml">
             <w:pict>
               <v:shapetype id="_x0000_t66" coordsize="21600,21600" o:spt="66" adj="5400,5400" path="m@0,0l@0@1,21600@1,21600@2@0@2@0,21600,,10800xe">
                 <v:stroke joinstyle="miter"/>
@@ -562,7 +556,7 @@
               </wp:anchor>
             </w:drawing>
           </mc:Choice>
-          <mc:Fallback>
+          <mc:Fallback xmlns:mo="http://schemas.microsoft.com/office/mac/office/2008/main" xmlns:mv="urn:schemas-microsoft-com:mac:vml">
             <w:pict>
               <v:shape id="Flecha izquierda 3" o:spid="_x0000_s1026" type="#_x0000_t66" style="position:absolute;margin-left:162pt;margin-top:294.35pt;width:49.95pt;height:16.15pt;z-index:251682816;visibility:visible;mso-wrap-style:square;mso-wrap-distance-left:9pt;mso-wrap-distance-top:0;mso-wrap-distance-right:9pt;mso-wrap-distance-bottom:0;mso-position-horizontal:absolute;mso-position-horizontal-relative:text;mso-position-vertical:absolute;mso-position-vertical-relative:text;v-text-anchor:middle" o:gfxdata="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" adj="3492" fillcolor="#00b050" strokecolor="#00b050">
                 <v:shadow on="t" opacity="22937f" mv:blur="40000f" origin=",.5" offset="0,23000emu"/>
@@ -639,7 +633,7 @@
               </wp:anchor>
             </w:drawing>
           </mc:Choice>
-          <mc:Fallback>
+          <mc:Fallback xmlns:mo="http://schemas.microsoft.com/office/mac/office/2008/main" xmlns:mv="urn:schemas-microsoft-com:mac:vml">
             <w:pict>
               <v:shape id="Flecha izquierda 15" o:spid="_x0000_s1026" type="#_x0000_t66" style="position:absolute;margin-left:135pt;margin-top:168.35pt;width:49.95pt;height:16.15pt;z-index:251677696;visibility:visible;mso-wrap-style:square;mso-wrap-distance-left:9pt;mso-wrap-distance-top:0;mso-wrap-distance-right:9pt;mso-wrap-distance-bottom:0;mso-position-horizontal:absolute;mso-position-horizontal-relative:text;mso-position-vertical:absolute;mso-position-vertical-relative:text;v-text-anchor:middle" o:gfxdata="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" adj="3492" fillcolor="#00b050" strokecolor="#00b050">
                 <v:shadow on="t" opacity="22937f" mv:blur="40000f" origin=",.5" offset="0,23000emu"/>
@@ -716,7 +710,7 @@
               </wp:anchor>
             </w:drawing>
           </mc:Choice>
-          <mc:Fallback>
+          <mc:Fallback xmlns:mo="http://schemas.microsoft.com/office/mac/office/2008/main" xmlns:mv="urn:schemas-microsoft-com:mac:vml">
             <w:pict>
               <v:shape id="Flecha izquierda 14" o:spid="_x0000_s1026" type="#_x0000_t66" style="position:absolute;margin-left:243pt;margin-top:105.35pt;width:49.95pt;height:16.15pt;flip:y;z-index:251675648;visibility:visible;mso-wrap-style:square;mso-wrap-distance-left:9pt;mso-wrap-distance-top:0;mso-wrap-distance-right:9pt;mso-wrap-distance-bottom:0;mso-position-horizontal:absolute;mso-position-horizontal-relative:text;mso-position-vertical:absolute;mso-position-vertical-relative:text;v-text-anchor:middle" o:gfxdata="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" adj="3492" fillcolor="#00b050" strokecolor="#00b050">
                 <v:shadow on="t" opacity="22937f" mv:blur="40000f" origin=",.5" offset="0,23000emu"/>
@@ -793,7 +787,7 @@
               </wp:anchor>
             </w:drawing>
           </mc:Choice>
-          <mc:Fallback>
+          <mc:Fallback xmlns:mo="http://schemas.microsoft.com/office/mac/office/2008/main" xmlns:mv="urn:schemas-microsoft-com:mac:vml">
             <w:pict>
               <v:shape id="Flecha izquierda 6" o:spid="_x0000_s1026" type="#_x0000_t66" style="position:absolute;margin-left:2in;margin-top:222.35pt;width:49.95pt;height:16.15pt;z-index:251660288;visibility:visible;mso-wrap-style:square;mso-wrap-distance-left:9pt;mso-wrap-distance-top:0;mso-wrap-distance-right:9pt;mso-wrap-distance-bottom:0;mso-position-horizontal:absolute;mso-position-horizontal-relative:text;mso-position-vertical:absolute;mso-position-vertical-relative:text;v-text-anchor:middle" o:gfxdata="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" adj="3492" fillcolor="#00b050" strokecolor="#00b050">
                 <v:shadow on="t" opacity="22937f" mv:blur="40000f" origin=",.5" offset="0,23000emu"/>
@@ -874,7 +868,7 @@
               </wp:anchor>
             </w:drawing>
           </mc:Choice>
-          <mc:Fallback>
+          <mc:Fallback xmlns:mo="http://schemas.microsoft.com/office/mac/office/2008/main" xmlns:mv="urn:schemas-microsoft-com:mac:vml">
             <w:pict>
               <v:roundrect id="Rectángulo redondeado 7" o:spid="_x0000_s1026" style="position:absolute;margin-left:0;margin-top:294.35pt;width:135pt;height:27pt;z-index:251662336;visibility:visible;mso-wrap-style:square;mso-width-percent:0;mso-height-percent:0;mso-wrap-distance-left:9pt;mso-wrap-distance-top:0;mso-wrap-distance-right:9pt;mso-wrap-distance-bottom:0;mso-position-horizontal:absolute;mso-position-horizontal-relative:text;mso-position-vertical:absolute;mso-position-vertical-relative:text;mso-width-percent:0;mso-height-percent:0;mso-width-relative:margin;mso-height-relative:margin;v-text-anchor:middle" arcsize="10923f" o:gfxdata="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" filled="f" strokecolor="#00b050">
                 <v:shadow on="t" opacity="22937f" mv:blur="40000f" origin=",.5" offset="0,23000emu"/>
@@ -955,7 +949,7 @@
               </wp:anchor>
             </w:drawing>
           </mc:Choice>
-          <mc:Fallback>
+          <mc:Fallback xmlns:mo="http://schemas.microsoft.com/office/mac/office/2008/main" xmlns:mv="urn:schemas-microsoft-com:mac:vml">
             <w:pict>
               <v:roundrect id="Rectángulo redondeado 11" o:spid="_x0000_s1026" style="position:absolute;margin-left:81pt;margin-top:96.35pt;width:153pt;height:36pt;z-index:251680768;visibility:visible;mso-wrap-style:square;mso-width-percent:0;mso-height-percent:0;mso-wrap-distance-left:9pt;mso-wrap-distance-top:0;mso-wrap-distance-right:9pt;mso-wrap-distance-bottom:0;mso-position-horizontal:absolute;mso-position-horizontal-relative:text;mso-position-vertical:absolute;mso-position-vertical-relative:text;mso-width-percent:0;mso-height-percent:0;mso-width-relative:margin;mso-height-relative:margin;v-text-anchor:middle" arcsize="10923f" o:gfxdata="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" filled="f" strokecolor="#00b050">
                 <v:shadow on="t" opacity="22937f" mv:blur="40000f" origin=",.5" offset="0,23000emu"/>
@@ -1006,7 +1000,7 @@
                         <a:effectLst/>
                         <a:extLst>
                           <a:ext uri="{C572A759-6A51-4108-AA02-DFA0A04FC94B}">
-                            <ma14:wrappingTextBoxFlag xmlns:ma14="http://schemas.microsoft.com/office/mac/drawingml/2011/main"/>
+                            <ma14:wrappingTextBoxFlag xmlns="" xmlns:mo="http://schemas.microsoft.com/office/mac/office/2008/main" xmlns:mv="urn:schemas-microsoft-com:mac:vml" xmlns:o="urn:schemas-microsoft-com:office:office" xmlns:v="urn:schemas-microsoft-com:vml" xmlns:w10="urn:schemas-microsoft-com:office:word" xmlns:w="http://schemas.openxmlformats.org/wordprocessingml/2006/main" xmlns:ma14="http://schemas.microsoft.com/office/mac/drawingml/2011/main"/>
                           </a:ext>
                         </a:extLst>
                       </wps:spPr>
@@ -1027,9 +1021,11 @@
                       <wps:txbx>
                         <w:txbxContent>
                           <w:p>
+                            <w:proofErr w:type="spellStart"/>
                             <w:r>
                               <w:t>Tarea_Diplomado</w:t>
                             </w:r>
+                            <w:proofErr w:type="spellEnd"/>
                           </w:p>
                         </w:txbxContent>
                       </wps:txbx>
@@ -1051,7 +1047,7 @@
               </wp:anchor>
             </w:drawing>
           </mc:Choice>
-          <mc:Fallback>
+          <mc:Fallback xmlns:mo="http://schemas.microsoft.com/office/mac/office/2008/main" xmlns:mv="urn:schemas-microsoft-com:mac:vml">
             <w:pict>
               <v:shapetype id="_x0000_t202" coordsize="21600,21600" o:spt="202" path="m0,0l0,21600,21600,21600,21600,0xe">
                 <v:stroke joinstyle="miter"/>
@@ -1145,7 +1141,7 @@
               </wp:anchor>
             </w:drawing>
           </mc:Choice>
-          <mc:Fallback>
+          <mc:Fallback xmlns:mo="http://schemas.microsoft.com/office/mac/office/2008/main" xmlns:mv="urn:schemas-microsoft-com:mac:vml">
             <w:pict>
               <v:roundrect id="Rectángulo redondeado 5" o:spid="_x0000_s1026" style="position:absolute;margin-left:9pt;margin-top:222.35pt;width:120.45pt;height:21.5pt;z-index:251659264;visibility:visible;mso-wrap-style:square;mso-width-percent:0;mso-height-percent:0;mso-wrap-distance-left:9pt;mso-wrap-distance-top:0;mso-wrap-distance-right:9pt;mso-wrap-distance-bottom:0;mso-position-horizontal:absolute;mso-position-horizontal-relative:text;mso-position-vertical:absolute;mso-position-vertical-relative:text;mso-width-percent:0;mso-height-percent:0;mso-width-relative:margin;mso-height-relative:margin;v-text-anchor:middle" arcsize="10923f" o:gfxdata="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" filled="f" strokecolor="#00b050">
                 <v:shadow on="t" opacity="22937f" mv:blur="40000f" origin=",.5" offset="0,23000emu"/>
@@ -1226,7 +1222,7 @@
               </wp:anchor>
             </w:drawing>
           </mc:Choice>
-          <mc:Fallback>
+          <mc:Fallback xmlns:mo="http://schemas.microsoft.com/office/mac/office/2008/main" xmlns:mv="urn:schemas-microsoft-com:mac:vml">
             <w:pict>
               <v:roundrect id="Rectángulo redondeado 9" o:spid="_x0000_s1026" style="position:absolute;margin-left:0;margin-top:168.35pt;width:1in;height:21.5pt;z-index:251666432;visibility:visible;mso-wrap-style:square;mso-width-percent:0;mso-height-percent:0;mso-wrap-distance-left:9pt;mso-wrap-distance-top:0;mso-wrap-distance-right:9pt;mso-wrap-distance-bottom:0;mso-position-horizontal:absolute;mso-position-horizontal-relative:text;mso-position-vertical:absolute;mso-position-vertical-relative:text;mso-width-percent:0;mso-height-percent:0;mso-width-relative:margin;mso-height-relative:margin;v-text-anchor:middle" arcsize="10923f" o:gfxdata="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" filled="f" strokecolor="#00b050">
                 <v:shadow on="t" opacity="22937f" mv:blur="40000f" origin=",.5" offset="0,23000emu"/>
@@ -1258,7 +1254,7 @@
                     </pic:cNvPicPr>
                   </pic:nvPicPr>
                   <pic:blipFill>
-                    <a:blip r:embed="rId10">
+                    <a:blip r:embed="rId9">
                       <a:extLst>
                         <a:ext uri="{28A0092B-C50C-407E-A947-70E740481C1C}">
                           <a14:useLocalDpi xmlns:a14="http://schemas.microsoft.com/office/drawing/2010/main" val="0"/>
@@ -1327,7 +1323,7 @@
           <w:sz w:val="24"/>
           <w:szCs w:val="24"/>
         </w:rPr>
-        <w:t xml:space="preserve">.-  </w:t>
+        <w:t xml:space="preserve">.- </w:t>
       </w:r>
       <w:r>
         <w:rPr>
@@ -1375,10 +1371,16 @@
           <w:sz w:val="24"/>
           <w:szCs w:val="24"/>
         </w:rPr>
-        <w:t xml:space="preserve"> Solo unas pocas palabras con la idea general.</w:t>
-      </w:r>
-      <w:bookmarkStart w:id="0" w:name="_GoBack"/>
-      <w:bookmarkEnd w:id="0"/>
+        <w:t xml:space="preserve"> Solo unas pocas palabras </w:t>
+      </w:r>
+      <w:r>
+        <w:rPr>
+          <w:color w:val="0B141E"/>
+          <w:sz w:val="24"/>
+          <w:szCs w:val="24"/>
+        </w:rPr>
+        <w:t>para el título y el autor.</w:t>
+      </w:r>
     </w:p>
     <w:p>
       <w:pPr>
@@ -1433,7 +1435,7 @@
                     </pic:cNvPicPr>
                   </pic:nvPicPr>
                   <pic:blipFill>
-                    <a:blip r:embed="rId11">
+                    <a:blip r:embed="rId10">
                       <a:extLst>
                         <a:ext uri="{28A0092B-C50C-407E-A947-70E740481C1C}">
                           <a14:useLocalDpi xmlns:a14="http://schemas.microsoft.com/office/drawing/2010/main" val="0"/>
@@ -1490,22 +1492,71 @@
         </w:rPr>
         <w:t xml:space="preserve">Para finalizar debes hacer un </w:t>
       </w:r>
-      <w:r>
-        <w:rPr>
-          <w:b/>
-          <w:color w:val="0B141E"/>
-          <w:sz w:val="24"/>
-          <w:szCs w:val="24"/>
-        </w:rPr>
-        <w:t xml:space="preserve">Commit changes </w:t>
-      </w:r>
-      <w:r>
-        <w:rPr>
-          <w:color w:val="0B141E"/>
-          <w:sz w:val="24"/>
-          <w:szCs w:val="24"/>
-        </w:rPr>
-        <w:t>(Comentar en git).</w:t>
+      <w:proofErr w:type="spellStart"/>
+      <w:r>
+        <w:rPr>
+          <w:b/>
+          <w:color w:val="0B141E"/>
+          <w:sz w:val="24"/>
+          <w:szCs w:val="24"/>
+        </w:rPr>
+        <w:t>Commit</w:t>
+      </w:r>
+      <w:proofErr w:type="spellEnd"/>
+      <w:r>
+        <w:rPr>
+          <w:b/>
+          <w:color w:val="0B141E"/>
+          <w:sz w:val="24"/>
+          <w:szCs w:val="24"/>
+        </w:rPr>
+        <w:t xml:space="preserve"> </w:t>
+      </w:r>
+      <w:proofErr w:type="spellStart"/>
+      <w:r>
+        <w:rPr>
+          <w:b/>
+          <w:color w:val="0B141E"/>
+          <w:sz w:val="24"/>
+          <w:szCs w:val="24"/>
+        </w:rPr>
+        <w:t>changes</w:t>
+      </w:r>
+      <w:proofErr w:type="spellEnd"/>
+      <w:r>
+        <w:rPr>
+          <w:b/>
+          <w:color w:val="0B141E"/>
+          <w:sz w:val="24"/>
+          <w:szCs w:val="24"/>
+        </w:rPr>
+        <w:t xml:space="preserve"> </w:t>
+      </w:r>
+      <w:r>
+        <w:rPr>
+          <w:color w:val="0B141E"/>
+          <w:sz w:val="24"/>
+          <w:szCs w:val="24"/>
+        </w:rPr>
+        <w:t xml:space="preserve">(Comentar en </w:t>
+      </w:r>
+      <w:proofErr w:type="spellStart"/>
+      <w:r>
+        <w:rPr>
+          <w:color w:val="0B141E"/>
+          <w:sz w:val="24"/>
+          <w:szCs w:val="24"/>
+        </w:rPr>
+        <w:t>git</w:t>
+      </w:r>
+      <w:proofErr w:type="spellEnd"/>
+      <w:r>
+        <w:rPr>
+          <w:color w:val="0B141E"/>
+          <w:sz w:val="24"/>
+          <w:szCs w:val="24"/>
+        </w:rPr>
+        <w:t>).</w:t>
       </w:r>
       <w:r>
         <w:rPr>
@@ -1531,7 +1582,7 @@
                     <pic:cNvPicPr/>
                   </pic:nvPicPr>
                   <pic:blipFill>
-                    <a:blip r:embed="rId12"/>
+                    <a:blip r:embed="rId11"/>
                     <a:stretch>
                       <a:fillRect/>
                     </a:stretch>
@@ -1563,65 +1614,79 @@
     </w:p>
     <w:p>
       <w:pPr>
+        <w:rPr>
+          <w:b/>
+          <w:sz w:val="24"/>
+          <w:szCs w:val="24"/>
+        </w:rPr>
+      </w:pPr>
+    </w:p>
+    <w:p>
+      <w:pPr>
+        <w:rPr>
+          <w:b/>
+          <w:sz w:val="24"/>
+          <w:szCs w:val="24"/>
+          <w:lang w:val="es-CL"/>
+        </w:rPr>
+      </w:pPr>
+      <w:r>
+        <w:rPr>
+          <w:b/>
+          <w:sz w:val="24"/>
+          <w:szCs w:val="24"/>
+        </w:rPr>
+        <w:t>Actividad 4</w:t>
+      </w:r>
+      <w:r>
+        <w:rPr>
+          <w:b/>
+          <w:sz w:val="24"/>
+          <w:szCs w:val="24"/>
+        </w:rPr>
+        <w:t xml:space="preserve">.- </w:t>
+      </w:r>
+      <w:r>
+        <w:rPr>
+          <w:b/>
+          <w:sz w:val="24"/>
+          <w:szCs w:val="24"/>
+        </w:rPr>
+        <w:t>Compartir acceso con los</w:t>
+      </w:r>
+      <w:r>
+        <w:rPr>
+          <w:b/>
+          <w:sz w:val="24"/>
+          <w:szCs w:val="24"/>
+        </w:rPr>
+        <w:t xml:space="preserve"> profesor</w:t>
+      </w:r>
+      <w:r>
+        <w:rPr>
+          <w:b/>
+          <w:sz w:val="24"/>
+          <w:szCs w:val="24"/>
+        </w:rPr>
+        <w:t>es</w:t>
+      </w:r>
+      <w:r>
+        <w:rPr>
+          <w:b/>
+          <w:sz w:val="24"/>
+          <w:szCs w:val="24"/>
+        </w:rPr>
+        <w:t>.</w:t>
+      </w:r>
+    </w:p>
+    <w:p>
+      <w:pPr>
         <w:jc w:val="both"/>
         <w:rPr>
-          <w:b/>
-          <w:sz w:val="24"/>
-          <w:szCs w:val="24"/>
-        </w:rPr>
-      </w:pPr>
-      <w:r>
-        <w:rPr>
-          <w:b/>
-          <w:sz w:val="24"/>
-          <w:szCs w:val="24"/>
-        </w:rPr>
-        <w:t>Actividad 4</w:t>
-      </w:r>
-      <w:r>
-        <w:rPr>
-          <w:b/>
-          <w:sz w:val="24"/>
-          <w:szCs w:val="24"/>
-        </w:rPr>
-        <w:t xml:space="preserve">.- </w:t>
-      </w:r>
-      <w:r>
-        <w:rPr>
-          <w:sz w:val="24"/>
-          <w:szCs w:val="24"/>
-        </w:rPr>
-        <w:t>C</w:t>
-      </w:r>
-      <w:r>
-        <w:rPr>
-          <w:sz w:val="24"/>
-          <w:szCs w:val="24"/>
-        </w:rPr>
-        <w:t>lonar proyecto</w:t>
-      </w:r>
-      <w:r>
-        <w:rPr>
-          <w:sz w:val="24"/>
-          <w:szCs w:val="24"/>
-        </w:rPr>
-        <w:t xml:space="preserve"> git</w:t>
-      </w:r>
-      <w:r>
-        <w:rPr>
-          <w:sz w:val="24"/>
-          <w:szCs w:val="24"/>
-        </w:rPr>
-        <w:t>.</w:t>
-      </w:r>
-      <w:r>
-        <w:rPr>
-          <w:b/>
-          <w:sz w:val="24"/>
-          <w:szCs w:val="24"/>
-        </w:rPr>
-        <w:t xml:space="preserve"> </w:t>
-      </w:r>
+          <w:sz w:val="24"/>
+          <w:szCs w:val="24"/>
+        </w:rPr>
+      </w:pPr>
     </w:p>
     <w:p>
       <w:pPr>
@@ -1632,76 +1697,81 @@
           <w:szCs w:val="24"/>
         </w:rPr>
       </w:pPr>
+      <w:r>
+        <w:rPr>
+          <w:b/>
+          <w:sz w:val="24"/>
+          <w:szCs w:val="24"/>
+        </w:rPr>
+        <w:t>Nombre de usuario de profesores</w:t>
+      </w:r>
     </w:p>
     <w:p>
       <w:pPr>
         <w:jc w:val="both"/>
         <w:rPr>
-          <w:b/>
-          <w:sz w:val="24"/>
-          <w:szCs w:val="24"/>
-        </w:rPr>
-      </w:pPr>
-      <w:r>
-        <w:rPr>
-          <w:sz w:val="24"/>
-          <w:szCs w:val="24"/>
-        </w:rPr>
-        <w:t xml:space="preserve">Vuelve al inicio de tu proyecto y </w:t>
-      </w:r>
-      <w:r>
-        <w:rPr>
-          <w:sz w:val="24"/>
-          <w:szCs w:val="24"/>
-        </w:rPr>
-        <w:t>clónalo</w:t>
-      </w:r>
-      <w:r>
-        <w:rPr>
-          <w:sz w:val="24"/>
-          <w:szCs w:val="24"/>
-        </w:rPr>
-        <w:t xml:space="preserve"> con el botón</w:t>
-      </w:r>
-      <w:r>
-        <w:rPr>
-          <w:b/>
-          <w:sz w:val="24"/>
-          <w:szCs w:val="24"/>
-        </w:rPr>
-        <w:t xml:space="preserve"> Code.</w:t>
-      </w:r>
+          <w:sz w:val="24"/>
+          <w:szCs w:val="24"/>
+        </w:rPr>
+      </w:pPr>
+      <w:proofErr w:type="spellStart"/>
+      <w:r>
+        <w:rPr>
+          <w:sz w:val="24"/>
+          <w:szCs w:val="24"/>
+        </w:rPr>
+        <w:t>DrJoseGallardo</w:t>
+      </w:r>
+      <w:proofErr w:type="spellEnd"/>
     </w:p>
     <w:p>
       <w:pPr>
         <w:jc w:val="both"/>
         <w:rPr>
+          <w:sz w:val="24"/>
+          <w:szCs w:val="24"/>
+        </w:rPr>
+      </w:pPr>
+      <w:r>
+        <w:rPr>
+          <w:sz w:val="24"/>
+          <w:szCs w:val="24"/>
+        </w:rPr>
+        <w:t>MARCPUCV</w:t>
+      </w:r>
+    </w:p>
+    <w:p>
+      <w:pPr>
+        <w:jc w:val="both"/>
+        <w:rPr>
+          <w:b/>
+          <w:sz w:val="24"/>
+          <w:szCs w:val="24"/>
+        </w:rPr>
+      </w:pPr>
+    </w:p>
+    <w:p>
+      <w:pPr>
+        <w:jc w:val="both"/>
+        <w:rPr>
+          <w:b/>
+          <w:sz w:val="24"/>
+          <w:szCs w:val="24"/>
+        </w:rPr>
+      </w:pPr>
+      <w:r>
+        <w:rPr>
+          <w:b/>
           <w:noProof/>
+          <w:sz w:val="24"/>
+          <w:szCs w:val="24"/>
           <w:lang w:val="es-ES" w:eastAsia="es-ES"/>
         </w:rPr>
-      </w:pPr>
-    </w:p>
-    <w:p>
-      <w:pPr>
-        <w:jc w:val="both"/>
-        <w:rPr>
-          <w:sz w:val="24"/>
-          <w:szCs w:val="24"/>
-        </w:rPr>
-      </w:pPr>
-      <w:r>
-        <w:rPr>
-          <w:noProof/>
-          <w:sz w:val="24"/>
-          <w:szCs w:val="24"/>
-          <w:lang w:val="es-ES" w:eastAsia="es-ES"/>
-        </w:rPr>
-        <w:lastRenderedPageBreak/>
         <w:drawing>
-          <wp:inline distT="0" distB="0" distL="0" distR="0" wp14:anchorId="45D39D11" wp14:editId="40DBD18D">
-            <wp:extent cx="3771900" cy="2964742"/>
-            <wp:effectExtent l="0" t="0" r="0" b="7620"/>
-            <wp:docPr id="20" name="Imagen 3"/>
+          <wp:inline distT="0" distB="0" distL="0" distR="0" wp14:anchorId="112BA83B" wp14:editId="4734D040">
+            <wp:extent cx="4377644" cy="2092174"/>
+            <wp:effectExtent l="0" t="0" r="4445" b="3810"/>
+            <wp:docPr id="1" name="Imagen 1"/>
             <wp:cNvGraphicFramePr>
               <a:graphicFrameLocks xmlns:a="http://schemas.openxmlformats.org/drawingml/2006/main" noChangeAspect="1"/>
             </wp:cNvGraphicFramePr>
@@ -1709,13 +1779,13 @@
               <a:graphicData uri="http://schemas.openxmlformats.org/drawingml/2006/picture">
                 <pic:pic xmlns:pic="http://schemas.openxmlformats.org/drawingml/2006/picture">
                   <pic:nvPicPr>
-                    <pic:cNvPr id="0" name="Picture 3"/>
+                    <pic:cNvPr id="0" name="Picture 1"/>
                     <pic:cNvPicPr>
                       <a:picLocks noChangeAspect="1" noChangeArrowheads="1"/>
                     </pic:cNvPicPr>
                   </pic:nvPicPr>
                   <pic:blipFill>
-                    <a:blip r:embed="rId13">
+                    <a:blip r:embed="rId12">
                       <a:extLst>
                         <a:ext uri="{28A0092B-C50C-407E-A947-70E740481C1C}">
                           <a14:useLocalDpi xmlns:a14="http://schemas.microsoft.com/office/drawing/2010/main" val="0"/>
@@ -1730,7 +1800,7 @@
                   <pic:spPr bwMode="auto">
                     <a:xfrm>
                       <a:off x="0" y="0"/>
-                      <a:ext cx="3772942" cy="2965561"/>
+                      <a:ext cx="4390231" cy="2098189"/>
                     </a:xfrm>
                     <a:prstGeom prst="rect">
                       <a:avLst/>
@@ -1751,397 +1821,11 @@
       <w:pPr>
         <w:jc w:val="both"/>
         <w:rPr>
-          <w:sz w:val="24"/>
-          <w:szCs w:val="24"/>
-        </w:rPr>
-      </w:pPr>
-      <w:r>
-        <w:rPr>
-          <w:b/>
-          <w:sz w:val="24"/>
-          <w:szCs w:val="24"/>
-        </w:rPr>
-        <w:t>Actividad 5</w:t>
-      </w:r>
-      <w:r>
-        <w:rPr>
-          <w:b/>
-          <w:sz w:val="24"/>
-          <w:szCs w:val="24"/>
-        </w:rPr>
-        <w:t xml:space="preserve">.- </w:t>
-      </w:r>
-      <w:r>
-        <w:rPr>
-          <w:sz w:val="24"/>
-          <w:szCs w:val="24"/>
-        </w:rPr>
-        <w:t>Enlazar con Rstudio.cloud.</w:t>
-      </w:r>
-    </w:p>
-    <w:p>
-      <w:pPr>
-        <w:rPr>
-          <w:b/>
-          <w:sz w:val="24"/>
-          <w:szCs w:val="24"/>
-        </w:rPr>
-      </w:pPr>
-    </w:p>
-    <w:p>
-      <w:pPr>
-        <w:rPr>
-          <w:b/>
-          <w:sz w:val="24"/>
-          <w:szCs w:val="24"/>
-          <w:lang w:val="es-CL"/>
-        </w:rPr>
-      </w:pPr>
-      <w:r>
-        <w:rPr>
-          <w:b/>
-          <w:sz w:val="24"/>
-          <w:szCs w:val="24"/>
-          <w:lang w:val="es-CL"/>
-        </w:rPr>
-        <w:br w:type="page"/>
-      </w:r>
-    </w:p>
-    <w:p>
-      <w:pPr>
-        <w:jc w:val="both"/>
-        <w:rPr>
-          <w:b/>
-          <w:sz w:val="24"/>
-          <w:szCs w:val="24"/>
-        </w:rPr>
-      </w:pPr>
-      <w:r>
-        <w:rPr>
-          <w:b/>
-          <w:sz w:val="24"/>
-          <w:szCs w:val="24"/>
-        </w:rPr>
-        <w:lastRenderedPageBreak/>
-        <w:t>Actividad 4</w:t>
-      </w:r>
-      <w:r>
-        <w:rPr>
-          <w:b/>
-          <w:sz w:val="24"/>
-          <w:szCs w:val="24"/>
-        </w:rPr>
-        <w:t xml:space="preserve">.- </w:t>
-      </w:r>
-      <w:r>
-        <w:rPr>
-          <w:b/>
-          <w:sz w:val="24"/>
-          <w:szCs w:val="24"/>
-        </w:rPr>
-        <w:t>Compartir acceso con los</w:t>
-      </w:r>
-      <w:r>
-        <w:rPr>
-          <w:b/>
-          <w:sz w:val="24"/>
-          <w:szCs w:val="24"/>
-        </w:rPr>
-        <w:t xml:space="preserve"> profesor</w:t>
-      </w:r>
-      <w:r>
-        <w:rPr>
-          <w:b/>
-          <w:sz w:val="24"/>
-          <w:szCs w:val="24"/>
-        </w:rPr>
-        <w:t>es</w:t>
-      </w:r>
-      <w:r>
-        <w:rPr>
-          <w:b/>
-          <w:sz w:val="24"/>
-          <w:szCs w:val="24"/>
-        </w:rPr>
-        <w:t>.</w:t>
-      </w:r>
-    </w:p>
-    <w:p>
-      <w:pPr>
-        <w:jc w:val="both"/>
-        <w:rPr>
-          <w:sz w:val="24"/>
-          <w:szCs w:val="24"/>
-        </w:rPr>
-      </w:pPr>
-    </w:p>
-    <w:p>
-      <w:pPr>
-        <w:jc w:val="both"/>
-        <w:rPr>
-          <w:sz w:val="24"/>
-          <w:szCs w:val="24"/>
-        </w:rPr>
-      </w:pPr>
-      <w:r>
-        <w:rPr>
-          <w:sz w:val="24"/>
-          <w:szCs w:val="24"/>
-        </w:rPr>
-        <w:t>DrJoseGallardo</w:t>
-      </w:r>
-    </w:p>
-    <w:p>
-      <w:pPr>
-        <w:jc w:val="both"/>
-        <w:rPr>
-          <w:b/>
-          <w:sz w:val="24"/>
-          <w:szCs w:val="24"/>
-        </w:rPr>
-      </w:pPr>
-    </w:p>
-    <w:p>
-      <w:pPr>
-        <w:jc w:val="both"/>
-        <w:rPr>
-          <w:b/>
-          <w:sz w:val="24"/>
-          <w:szCs w:val="24"/>
-        </w:rPr>
-      </w:pPr>
-    </w:p>
-    <w:p>
-      <w:pPr>
-        <w:jc w:val="both"/>
-        <w:rPr>
-          <w:b/>
-          <w:sz w:val="24"/>
-          <w:szCs w:val="24"/>
-        </w:rPr>
-      </w:pPr>
-      <w:r>
-        <w:rPr>
-          <w:b/>
-          <w:noProof/>
-          <w:sz w:val="24"/>
-          <w:szCs w:val="24"/>
-          <w:lang w:val="es-ES" w:eastAsia="es-ES"/>
-        </w:rPr>
-        <w:drawing>
-          <wp:inline distT="0" distB="0" distL="0" distR="0" wp14:anchorId="112BA83B" wp14:editId="1462B531">
-            <wp:extent cx="5733415" cy="2740127"/>
-            <wp:effectExtent l="0" t="0" r="6985" b="3175"/>
-            <wp:docPr id="1" name="Imagen 1"/>
-            <wp:cNvGraphicFramePr>
-              <a:graphicFrameLocks xmlns:a="http://schemas.openxmlformats.org/drawingml/2006/main" noChangeAspect="1"/>
-            </wp:cNvGraphicFramePr>
-            <a:graphic xmlns:a="http://schemas.openxmlformats.org/drawingml/2006/main">
-              <a:graphicData uri="http://schemas.openxmlformats.org/drawingml/2006/picture">
-                <pic:pic xmlns:pic="http://schemas.openxmlformats.org/drawingml/2006/picture">
-                  <pic:nvPicPr>
-                    <pic:cNvPr id="0" name="Picture 1"/>
-                    <pic:cNvPicPr>
-                      <a:picLocks noChangeAspect="1" noChangeArrowheads="1"/>
-                    </pic:cNvPicPr>
-                  </pic:nvPicPr>
-                  <pic:blipFill>
-                    <a:blip r:embed="rId14">
-                      <a:extLst>
-                        <a:ext uri="{28A0092B-C50C-407E-A947-70E740481C1C}">
-                          <a14:useLocalDpi xmlns:a14="http://schemas.microsoft.com/office/drawing/2010/main" val="0"/>
-                        </a:ext>
-                      </a:extLst>
-                    </a:blip>
-                    <a:srcRect/>
-                    <a:stretch>
-                      <a:fillRect/>
-                    </a:stretch>
-                  </pic:blipFill>
-                  <pic:spPr bwMode="auto">
-                    <a:xfrm>
-                      <a:off x="0" y="0"/>
-                      <a:ext cx="5733415" cy="2740127"/>
-                    </a:xfrm>
-                    <a:prstGeom prst="rect">
-                      <a:avLst/>
-                    </a:prstGeom>
-                    <a:noFill/>
-                    <a:ln>
-                      <a:noFill/>
-                    </a:ln>
-                  </pic:spPr>
-                </pic:pic>
-              </a:graphicData>
-            </a:graphic>
-          </wp:inline>
-        </w:drawing>
-      </w:r>
-    </w:p>
-    <w:p>
-      <w:pPr>
-        <w:jc w:val="both"/>
-        <w:rPr>
-          <w:b/>
-          <w:sz w:val="24"/>
-          <w:szCs w:val="24"/>
-        </w:rPr>
-      </w:pPr>
-    </w:p>
-    <w:p>
-      <w:pPr>
-        <w:jc w:val="both"/>
-        <w:rPr>
-          <w:b/>
-          <w:sz w:val="24"/>
-          <w:szCs w:val="24"/>
-        </w:rPr>
-      </w:pPr>
-      <w:r>
-        <w:rPr>
-          <w:b/>
-          <w:sz w:val="24"/>
-          <w:szCs w:val="24"/>
-        </w:rPr>
-        <w:t>Actividad 5</w:t>
-      </w:r>
-      <w:r>
-        <w:rPr>
-          <w:b/>
-          <w:sz w:val="24"/>
-          <w:szCs w:val="24"/>
-        </w:rPr>
-        <w:t xml:space="preserve">.- </w:t>
-      </w:r>
-      <w:r>
-        <w:rPr>
-          <w:b/>
-          <w:sz w:val="24"/>
-          <w:szCs w:val="24"/>
-        </w:rPr>
-        <w:t>C</w:t>
-      </w:r>
-      <w:r>
-        <w:rPr>
-          <w:b/>
-          <w:sz w:val="24"/>
-          <w:szCs w:val="24"/>
-        </w:rPr>
-        <w:t>argar datos excel</w:t>
-      </w:r>
-      <w:r>
-        <w:rPr>
-          <w:b/>
-          <w:sz w:val="24"/>
-          <w:szCs w:val="24"/>
-        </w:rPr>
-        <w:t xml:space="preserve"> al directorio de tu PC.</w:t>
-      </w:r>
-    </w:p>
-    <w:p>
-      <w:pPr>
-        <w:jc w:val="both"/>
-        <w:rPr>
-          <w:b/>
-          <w:sz w:val="24"/>
-          <w:szCs w:val="24"/>
-        </w:rPr>
-      </w:pPr>
-    </w:p>
-    <w:p>
-      <w:pPr>
-        <w:jc w:val="both"/>
-        <w:rPr>
-          <w:b/>
-          <w:sz w:val="24"/>
-          <w:szCs w:val="24"/>
-        </w:rPr>
-      </w:pPr>
-      <w:r>
-        <w:rPr>
-          <w:b/>
-          <w:sz w:val="24"/>
-          <w:szCs w:val="24"/>
-        </w:rPr>
-        <w:t>Actividad 6. Iniciar exploratorio de datos con .Rmd, exportar a HTML.</w:t>
-      </w:r>
-    </w:p>
-    <w:p>
-      <w:pPr>
-        <w:jc w:val="both"/>
-        <w:rPr>
-          <w:b/>
-          <w:sz w:val="24"/>
-          <w:szCs w:val="24"/>
-        </w:rPr>
-      </w:pPr>
-    </w:p>
-    <w:p>
-      <w:pPr>
-        <w:jc w:val="both"/>
-        <w:rPr>
-          <w:b/>
-          <w:sz w:val="24"/>
-          <w:szCs w:val="24"/>
-        </w:rPr>
-      </w:pPr>
-      <w:r>
-        <w:rPr>
-          <w:b/>
-          <w:noProof/>
-          <w:sz w:val="24"/>
-          <w:szCs w:val="24"/>
-          <w:lang w:val="es-ES" w:eastAsia="es-ES"/>
-        </w:rPr>
-        <w:drawing>
-          <wp:inline distT="0" distB="0" distL="0" distR="0" wp14:anchorId="1971204F" wp14:editId="7AB58452">
-            <wp:extent cx="4006537" cy="3530600"/>
-            <wp:effectExtent l="0" t="0" r="6985" b="0"/>
-            <wp:docPr id="27" name="Imagen 4"/>
-            <wp:cNvGraphicFramePr>
-              <a:graphicFrameLocks xmlns:a="http://schemas.openxmlformats.org/drawingml/2006/main" noChangeAspect="1"/>
-            </wp:cNvGraphicFramePr>
-            <a:graphic xmlns:a="http://schemas.openxmlformats.org/drawingml/2006/main">
-              <a:graphicData uri="http://schemas.openxmlformats.org/drawingml/2006/picture">
-                <pic:pic xmlns:pic="http://schemas.openxmlformats.org/drawingml/2006/picture">
-                  <pic:nvPicPr>
-                    <pic:cNvPr id="0" name="Picture 4"/>
-                    <pic:cNvPicPr>
-                      <a:picLocks noChangeAspect="1" noChangeArrowheads="1"/>
-                    </pic:cNvPicPr>
-                  </pic:nvPicPr>
-                  <pic:blipFill>
-                    <a:blip r:embed="rId15">
-                      <a:extLst>
-                        <a:ext uri="{28A0092B-C50C-407E-A947-70E740481C1C}">
-                          <a14:useLocalDpi xmlns:a14="http://schemas.microsoft.com/office/drawing/2010/main" val="0"/>
-                        </a:ext>
-                      </a:extLst>
-                    </a:blip>
-                    <a:srcRect/>
-                    <a:stretch>
-                      <a:fillRect/>
-                    </a:stretch>
-                  </pic:blipFill>
-                  <pic:spPr bwMode="auto">
-                    <a:xfrm>
-                      <a:off x="0" y="0"/>
-                      <a:ext cx="4007888" cy="3531790"/>
-                    </a:xfrm>
-                    <a:prstGeom prst="rect">
-                      <a:avLst/>
-                    </a:prstGeom>
-                    <a:noFill/>
-                    <a:ln>
-                      <a:noFill/>
-                    </a:ln>
-                  </pic:spPr>
-                </pic:pic>
-              </a:graphicData>
-            </a:graphic>
-          </wp:inline>
-        </w:drawing>
-      </w:r>
+          <w:b/>
+          <w:sz w:val="24"/>
+          <w:szCs w:val="24"/>
+        </w:rPr>
+      </w:pPr>
     </w:p>
     <w:p>
       <w:pPr>
@@ -2164,8 +1848,8 @@
 </file>
 
 <file path=word/numbering.xml><?xml version="1.0" encoding="utf-8"?>
-<w:numbering xmlns:wpc="http://schemas.microsoft.com/office/word/2010/wordprocessingCanvas" xmlns:mo="http://schemas.microsoft.com/office/mac/office/2008/main" xmlns:mc="http://schemas.openxmlformats.org/markup-compatibility/2006" xmlns:mv="urn:schemas-microsoft-com:mac:vml" xmlns:o="urn:schemas-microsoft-com:office:office" xmlns:r="http://schemas.openxmlformats.org/officeDocument/2006/relationships" xmlns:m="http://schemas.openxmlformats.org/officeDocument/2006/math" xmlns:v="urn:schemas-microsoft-com:vml" xmlns:wp14="http://schemas.microsoft.com/office/word/2010/wordprocessingDrawing" xmlns:wp="http://schemas.openxmlformats.org/drawingml/2006/wordprocessingDrawing" xmlns:w10="urn:schemas-microsoft-com:office:word" xmlns:w="http://schemas.openxmlformats.org/wordprocessingml/2006/main" xmlns:w14="http://schemas.microsoft.com/office/word/2010/wordml" xmlns:wpg="http://schemas.microsoft.com/office/word/2010/wordprocessingGroup" xmlns:wpi="http://schemas.microsoft.com/office/word/2010/wordprocessingInk" xmlns:wne="http://schemas.microsoft.com/office/word/2006/wordml" xmlns:wps="http://schemas.microsoft.com/office/word/2010/wordprocessingShape" mc:Ignorable="w14 wp14">
-  <w:abstractNum w:abstractNumId="0">
+<w:numbering xmlns:wpc="http://schemas.microsoft.com/office/word/2010/wordprocessingCanvas" xmlns:cx="http://schemas.microsoft.com/office/drawing/2014/chartex" xmlns:cx1="http://schemas.microsoft.com/office/drawing/2015/9/8/chartex" xmlns:cx2="http://schemas.microsoft.com/office/drawing/2015/10/21/chartex" xmlns:cx3="http://schemas.microsoft.com/office/drawing/2016/5/9/chartex" xmlns:cx4="http://schemas.microsoft.com/office/drawing/2016/5/10/chartex" xmlns:cx5="http://schemas.microsoft.com/office/drawing/2016/5/11/chartex" xmlns:cx6="http://schemas.microsoft.com/office/drawing/2016/5/12/chartex" xmlns:cx7="http://schemas.microsoft.com/office/drawing/2016/5/13/chartex" xmlns:cx8="http://schemas.microsoft.com/office/drawing/2016/5/14/chartex" xmlns:mc="http://schemas.openxmlformats.org/markup-compatibility/2006" xmlns:aink="http://schemas.microsoft.com/office/drawing/2016/ink" xmlns:am3d="http://schemas.microsoft.com/office/drawing/2017/model3d" xmlns:o="urn:schemas-microsoft-com:office:office" xmlns:r="http://schemas.openxmlformats.org/officeDocument/2006/relationships" xmlns:m="http://schemas.openxmlformats.org/officeDocument/2006/math" xmlns:v="urn:schemas-microsoft-com:vml" xmlns:wp14="http://schemas.microsoft.com/office/word/2010/wordprocessingDrawing" xmlns:wp="http://schemas.openxmlformats.org/drawingml/2006/wordprocessingDrawing" xmlns:w10="urn:schemas-microsoft-com:office:word" xmlns:w="http://schemas.openxmlformats.org/wordprocessingml/2006/main" xmlns:w14="http://schemas.microsoft.com/office/word/2010/wordml" xmlns:w15="http://schemas.microsoft.com/office/word/2012/wordml" xmlns:w16cid="http://schemas.microsoft.com/office/word/2016/wordml/cid" xmlns:w16se="http://schemas.microsoft.com/office/word/2015/wordml/symex" xmlns:wpg="http://schemas.microsoft.com/office/word/2010/wordprocessingGroup" xmlns:wpi="http://schemas.microsoft.com/office/word/2010/wordprocessingInk" xmlns:wne="http://schemas.microsoft.com/office/word/2006/wordml" xmlns:wps="http://schemas.microsoft.com/office/word/2010/wordprocessingShape" mc:Ignorable="w14 w15 w16se w16cid wp14">
+  <w:abstractNum w:abstractNumId="0" w15:restartNumberingAfterBreak="0">
     <w:nsid w:val="26437EED"/>
     <w:multiLevelType w:val="multilevel"/>
     <w:tmpl w:val="3EEE9680"/>
@@ -2278,7 +1962,7 @@
       </w:rPr>
     </w:lvl>
   </w:abstractNum>
-  <w:abstractNum w:abstractNumId="1">
+  <w:abstractNum w:abstractNumId="1" w15:restartNumberingAfterBreak="0">
     <w:nsid w:val="307001E8"/>
     <w:multiLevelType w:val="hybridMultilevel"/>
     <w:tmpl w:val="2BA00EF0"/>
@@ -2378,7 +2062,7 @@
 </file>
 
 <file path=word/styles.xml><?xml version="1.0" encoding="utf-8"?>
-<w:styles xmlns:mc="http://schemas.openxmlformats.org/markup-compatibility/2006" xmlns:r="http://schemas.openxmlformats.org/officeDocument/2006/relationships" xmlns:w="http://schemas.openxmlformats.org/wordprocessingml/2006/main" xmlns:w14="http://schemas.microsoft.com/office/word/2010/wordml" mc:Ignorable="w14">
+<w:styles xmlns:mc="http://schemas.openxmlformats.org/markup-compatibility/2006" xmlns:r="http://schemas.openxmlformats.org/officeDocument/2006/relationships" xmlns:w="http://schemas.openxmlformats.org/wordprocessingml/2006/main" xmlns:w14="http://schemas.microsoft.com/office/word/2010/wordml" xmlns:w15="http://schemas.microsoft.com/office/word/2012/wordml" xmlns:w16cid="http://schemas.microsoft.com/office/word/2016/wordml/cid" xmlns:w16se="http://schemas.microsoft.com/office/word/2015/wordml/symex" mc:Ignorable="w14 w15 w16se w16cid">
   <w:docDefaults>
     <w:rPrDefault>
       <w:rPr>
@@ -2394,153 +2078,373 @@
       </w:pPr>
     </w:pPrDefault>
   </w:docDefaults>
-  <w:latentStyles w:defLockedState="0" w:defUIPriority="99" w:defSemiHidden="1" w:defUnhideWhenUsed="1" w:defQFormat="0" w:count="276">
-    <w:lsdException w:name="Normal" w:semiHidden="0" w:uiPriority="0" w:unhideWhenUsed="0" w:qFormat="1"/>
-    <w:lsdException w:name="heading 1" w:semiHidden="0" w:uiPriority="9" w:unhideWhenUsed="0" w:qFormat="1"/>
-    <w:lsdException w:name="heading 2" w:uiPriority="9" w:qFormat="1"/>
-    <w:lsdException w:name="heading 3" w:uiPriority="9" w:qFormat="1"/>
-    <w:lsdException w:name="heading 4" w:uiPriority="9" w:qFormat="1"/>
-    <w:lsdException w:name="heading 5" w:uiPriority="9" w:qFormat="1"/>
-    <w:lsdException w:name="heading 6" w:uiPriority="9" w:qFormat="1"/>
-    <w:lsdException w:name="heading 7" w:uiPriority="9" w:qFormat="1"/>
-    <w:lsdException w:name="heading 8" w:uiPriority="9" w:qFormat="1"/>
-    <w:lsdException w:name="heading 9" w:uiPriority="9" w:qFormat="1"/>
-    <w:lsdException w:name="toc 1" w:uiPriority="39"/>
-    <w:lsdException w:name="toc 2" w:uiPriority="39"/>
-    <w:lsdException w:name="toc 3" w:uiPriority="39"/>
-    <w:lsdException w:name="toc 4" w:uiPriority="39"/>
-    <w:lsdException w:name="toc 5" w:uiPriority="39"/>
-    <w:lsdException w:name="toc 6" w:uiPriority="39"/>
-    <w:lsdException w:name="toc 7" w:uiPriority="39"/>
-    <w:lsdException w:name="toc 8" w:uiPriority="39"/>
-    <w:lsdException w:name="toc 9" w:uiPriority="39"/>
-    <w:lsdException w:name="caption" w:uiPriority="35" w:qFormat="1"/>
-    <w:lsdException w:name="Title" w:semiHidden="0" w:uiPriority="10" w:unhideWhenUsed="0" w:qFormat="1"/>
-    <w:lsdException w:name="Default Paragraph Font" w:uiPriority="1"/>
-    <w:lsdException w:name="Subtitle" w:semiHidden="0" w:uiPriority="11" w:unhideWhenUsed="0" w:qFormat="1"/>
-    <w:lsdException w:name="Strong" w:semiHidden="0" w:uiPriority="22" w:unhideWhenUsed="0" w:qFormat="1"/>
-    <w:lsdException w:name="Emphasis" w:semiHidden="0" w:uiPriority="20" w:unhideWhenUsed="0" w:qFormat="1"/>
-    <w:lsdException w:name="Table Grid" w:semiHidden="0" w:uiPriority="39" w:unhideWhenUsed="0"/>
-    <w:lsdException w:name="Note Level 1" w:semiHidden="0" w:unhideWhenUsed="0"/>
-    <w:lsdException w:name="Note Level 2" w:semiHidden="0" w:unhideWhenUsed="0"/>
-    <w:lsdException w:name="Note Level 3" w:semiHidden="0" w:unhideWhenUsed="0"/>
-    <w:lsdException w:name="Note Level 4" w:semiHidden="0" w:unhideWhenUsed="0"/>
-    <w:lsdException w:name="Note Level 5" w:semiHidden="0" w:unhideWhenUsed="0"/>
-    <w:lsdException w:name="Note Level 6" w:semiHidden="0" w:unhideWhenUsed="0"/>
-    <w:lsdException w:name="Note Level 7" w:semiHidden="0" w:unhideWhenUsed="0"/>
-    <w:lsdException w:name="Note Level 8" w:semiHidden="0" w:unhideWhenUsed="0"/>
-    <w:lsdException w:name="Note Level 9" w:semiHidden="0" w:unhideWhenUsed="0"/>
-    <w:lsdException w:name="Placeholder Text" w:unhideWhenUsed="0"/>
-    <w:lsdException w:name="No Spacing" w:semiHidden="0" w:uiPriority="1" w:unhideWhenUsed="0" w:qFormat="1"/>
-    <w:lsdException w:name="Light Shading" w:semiHidden="0" w:uiPriority="60" w:unhideWhenUsed="0"/>
-    <w:lsdException w:name="Light List" w:semiHidden="0" w:uiPriority="61" w:unhideWhenUsed="0"/>
-    <w:lsdException w:name="Light Grid" w:semiHidden="0" w:uiPriority="62" w:unhideWhenUsed="0"/>
-    <w:lsdException w:name="Medium Shading 1" w:semiHidden="0" w:uiPriority="63" w:unhideWhenUsed="0"/>
-    <w:lsdException w:name="Medium Shading 2" w:semiHidden="0" w:uiPriority="64" w:unhideWhenUsed="0"/>
-    <w:lsdException w:name="Medium List 1" w:semiHidden="0" w:uiPriority="65" w:unhideWhenUsed="0"/>
-    <w:lsdException w:name="Medium List 2" w:semiHidden="0" w:uiPriority="66" w:unhideWhenUsed="0"/>
-    <w:lsdException w:name="Medium Grid 1" w:semiHidden="0" w:uiPriority="67" w:unhideWhenUsed="0"/>
-    <w:lsdException w:name="Medium Grid 2" w:semiHidden="0" w:uiPriority="68" w:unhideWhenUsed="0"/>
-    <w:lsdException w:name="Medium Grid 3" w:semiHidden="0" w:uiPriority="69" w:unhideWhenUsed="0"/>
-    <w:lsdException w:name="Dark List" w:semiHidden="0" w:uiPriority="70" w:unhideWhenUsed="0"/>
-    <w:lsdException w:name="Colorful Shading" w:semiHidden="0" w:uiPriority="71" w:unhideWhenUsed="0"/>
-    <w:lsdException w:name="Colorful List" w:semiHidden="0" w:uiPriority="72" w:unhideWhenUsed="0"/>
-    <w:lsdException w:name="Colorful Grid" w:semiHidden="0" w:uiPriority="73" w:unhideWhenUsed="0"/>
-    <w:lsdException w:name="Light Shading Accent 1" w:semiHidden="0" w:uiPriority="60" w:unhideWhenUsed="0"/>
-    <w:lsdException w:name="Light List Accent 1" w:semiHidden="0" w:uiPriority="61" w:unhideWhenUsed="0"/>
-    <w:lsdException w:name="Light Grid Accent 1" w:semiHidden="0" w:uiPriority="62" w:unhideWhenUsed="0"/>
-    <w:lsdException w:name="Medium Shading 1 Accent 1" w:semiHidden="0" w:uiPriority="63" w:unhideWhenUsed="0"/>
-    <w:lsdException w:name="Medium Shading 2 Accent 1" w:semiHidden="0" w:uiPriority="64" w:unhideWhenUsed="0"/>
-    <w:lsdException w:name="Medium List 1 Accent 1" w:semiHidden="0" w:uiPriority="65" w:unhideWhenUsed="0"/>
-    <w:lsdException w:name="Revision" w:unhideWhenUsed="0"/>
-    <w:lsdException w:name="List Paragraph" w:semiHidden="0" w:uiPriority="34" w:unhideWhenUsed="0" w:qFormat="1"/>
-    <w:lsdException w:name="Quote" w:semiHidden="0" w:uiPriority="29" w:unhideWhenUsed="0" w:qFormat="1"/>
-    <w:lsdException w:name="Intense Quote" w:semiHidden="0" w:uiPriority="30" w:unhideWhenUsed="0" w:qFormat="1"/>
-    <w:lsdException w:name="Medium List 2 Accent 1" w:semiHidden="0" w:uiPriority="66" w:unhideWhenUsed="0"/>
-    <w:lsdException w:name="Medium Grid 1 Accent 1" w:semiHidden="0" w:uiPriority="67" w:unhideWhenUsed="0"/>
-    <w:lsdException w:name="Medium Grid 2 Accent 1" w:semiHidden="0" w:uiPriority="68" w:unhideWhenUsed="0"/>
-    <w:lsdException w:name="Medium Grid 3 Accent 1" w:semiHidden="0" w:uiPriority="69" w:unhideWhenUsed="0"/>
-    <w:lsdException w:name="Dark List Accent 1" w:semiHidden="0" w:uiPriority="70" w:unhideWhenUsed="0"/>
-    <w:lsdException w:name="Colorful Shading Accent 1" w:semiHidden="0" w:uiPriority="71" w:unhideWhenUsed="0"/>
-    <w:lsdException w:name="Colorful List Accent 1" w:semiHidden="0" w:uiPriority="72" w:unhideWhenUsed="0"/>
-    <w:lsdException w:name="Colorful Grid Accent 1" w:semiHidden="0" w:uiPriority="73" w:unhideWhenUsed="0"/>
-    <w:lsdException w:name="Light Shading Accent 2" w:semiHidden="0" w:uiPriority="60" w:unhideWhenUsed="0"/>
-    <w:lsdException w:name="Light List Accent 2" w:semiHidden="0" w:uiPriority="61" w:unhideWhenUsed="0"/>
-    <w:lsdException w:name="Light Grid Accent 2" w:semiHidden="0" w:uiPriority="62" w:unhideWhenUsed="0"/>
-    <w:lsdException w:name="Medium Shading 1 Accent 2" w:semiHidden="0" w:uiPriority="63" w:unhideWhenUsed="0"/>
-    <w:lsdException w:name="Medium Shading 2 Accent 2" w:semiHidden="0" w:uiPriority="64" w:unhideWhenUsed="0"/>
-    <w:lsdException w:name="Medium List 1 Accent 2" w:semiHidden="0" w:uiPriority="65" w:unhideWhenUsed="0"/>
-    <w:lsdException w:name="Medium List 2 Accent 2" w:semiHidden="0" w:uiPriority="66" w:unhideWhenUsed="0"/>
-    <w:lsdException w:name="Medium Grid 1 Accent 2" w:semiHidden="0" w:uiPriority="67" w:unhideWhenUsed="0"/>
-    <w:lsdException w:name="Medium Grid 2 Accent 2" w:semiHidden="0" w:uiPriority="68" w:unhideWhenUsed="0"/>
-    <w:lsdException w:name="Medium Grid 3 Accent 2" w:semiHidden="0" w:uiPriority="69" w:unhideWhenUsed="0"/>
-    <w:lsdException w:name="Dark List Accent 2" w:semiHidden="0" w:uiPriority="70" w:unhideWhenUsed="0"/>
-    <w:lsdException w:name="Colorful Shading Accent 2" w:semiHidden="0" w:uiPriority="71" w:unhideWhenUsed="0"/>
-    <w:lsdException w:name="Colorful List Accent 2" w:semiHidden="0" w:uiPriority="72" w:unhideWhenUsed="0"/>
-    <w:lsdException w:name="Colorful Grid Accent 2" w:semiHidden="0" w:uiPriority="73" w:unhideWhenUsed="0"/>
-    <w:lsdException w:name="Light Shading Accent 3" w:semiHidden="0" w:uiPriority="60" w:unhideWhenUsed="0"/>
-    <w:lsdException w:name="Light List Accent 3" w:semiHidden="0" w:uiPriority="61" w:unhideWhenUsed="0"/>
-    <w:lsdException w:name="Light Grid Accent 3" w:semiHidden="0" w:uiPriority="62" w:unhideWhenUsed="0"/>
-    <w:lsdException w:name="Medium Shading 1 Accent 3" w:semiHidden="0" w:uiPriority="63" w:unhideWhenUsed="0"/>
-    <w:lsdException w:name="Medium Shading 2 Accent 3" w:semiHidden="0" w:uiPriority="64" w:unhideWhenUsed="0"/>
-    <w:lsdException w:name="Medium List 1 Accent 3" w:semiHidden="0" w:uiPriority="65" w:unhideWhenUsed="0"/>
-    <w:lsdException w:name="Medium List 2 Accent 3" w:semiHidden="0" w:uiPriority="66" w:unhideWhenUsed="0"/>
-    <w:lsdException w:name="Medium Grid 1 Accent 3" w:semiHidden="0" w:uiPriority="67" w:unhideWhenUsed="0"/>
-    <w:lsdException w:name="Medium Grid 2 Accent 3" w:semiHidden="0" w:uiPriority="68" w:unhideWhenUsed="0"/>
-    <w:lsdException w:name="Medium Grid 3 Accent 3" w:semiHidden="0" w:uiPriority="69" w:unhideWhenUsed="0"/>
-    <w:lsdException w:name="Dark List Accent 3" w:semiHidden="0" w:uiPriority="70" w:unhideWhenUsed="0"/>
-    <w:lsdException w:name="Colorful Shading Accent 3" w:semiHidden="0" w:uiPriority="71" w:unhideWhenUsed="0"/>
-    <w:lsdException w:name="Colorful List Accent 3" w:semiHidden="0" w:uiPriority="72" w:unhideWhenUsed="0"/>
-    <w:lsdException w:name="Colorful Grid Accent 3" w:semiHidden="0" w:uiPriority="73" w:unhideWhenUsed="0"/>
-    <w:lsdException w:name="Light Shading Accent 4" w:semiHidden="0" w:uiPriority="60" w:unhideWhenUsed="0"/>
-    <w:lsdException w:name="Light List Accent 4" w:semiHidden="0" w:uiPriority="61" w:unhideWhenUsed="0"/>
-    <w:lsdException w:name="Light Grid Accent 4" w:semiHidden="0" w:uiPriority="62" w:unhideWhenUsed="0"/>
-    <w:lsdException w:name="Medium Shading 1 Accent 4" w:semiHidden="0" w:uiPriority="63" w:unhideWhenUsed="0"/>
-    <w:lsdException w:name="Medium Shading 2 Accent 4" w:semiHidden="0" w:uiPriority="64" w:unhideWhenUsed="0"/>
-    <w:lsdException w:name="Medium List 1 Accent 4" w:semiHidden="0" w:uiPriority="65" w:unhideWhenUsed="0"/>
-    <w:lsdException w:name="Medium List 2 Accent 4" w:semiHidden="0" w:uiPriority="66" w:unhideWhenUsed="0"/>
-    <w:lsdException w:name="Medium Grid 1 Accent 4" w:semiHidden="0" w:uiPriority="67" w:unhideWhenUsed="0"/>
-    <w:lsdException w:name="Medium Grid 2 Accent 4" w:semiHidden="0" w:uiPriority="68" w:unhideWhenUsed="0"/>
-    <w:lsdException w:name="Medium Grid 3 Accent 4" w:semiHidden="0" w:uiPriority="69" w:unhideWhenUsed="0"/>
-    <w:lsdException w:name="Dark List Accent 4" w:semiHidden="0" w:uiPriority="70" w:unhideWhenUsed="0"/>
-    <w:lsdException w:name="Colorful Shading Accent 4" w:semiHidden="0" w:uiPriority="71" w:unhideWhenUsed="0"/>
-    <w:lsdException w:name="Colorful List Accent 4" w:semiHidden="0" w:uiPriority="72" w:unhideWhenUsed="0"/>
-    <w:lsdException w:name="Colorful Grid Accent 4" w:semiHidden="0" w:uiPriority="73" w:unhideWhenUsed="0"/>
-    <w:lsdException w:name="Light Shading Accent 5" w:semiHidden="0" w:uiPriority="60" w:unhideWhenUsed="0"/>
-    <w:lsdException w:name="Light List Accent 5" w:semiHidden="0" w:uiPriority="61" w:unhideWhenUsed="0"/>
-    <w:lsdException w:name="Light Grid Accent 5" w:semiHidden="0" w:uiPriority="62" w:unhideWhenUsed="0"/>
-    <w:lsdException w:name="Medium Shading 1 Accent 5" w:semiHidden="0" w:uiPriority="63" w:unhideWhenUsed="0"/>
-    <w:lsdException w:name="Medium Shading 2 Accent 5" w:semiHidden="0" w:uiPriority="64" w:unhideWhenUsed="0"/>
-    <w:lsdException w:name="Medium List 1 Accent 5" w:semiHidden="0" w:uiPriority="65" w:unhideWhenUsed="0"/>
-    <w:lsdException w:name="Medium List 2 Accent 5" w:semiHidden="0" w:uiPriority="66" w:unhideWhenUsed="0"/>
-    <w:lsdException w:name="Medium Grid 1 Accent 5" w:semiHidden="0" w:uiPriority="67" w:unhideWhenUsed="0"/>
-    <w:lsdException w:name="Medium Grid 2 Accent 5" w:semiHidden="0" w:uiPriority="68" w:unhideWhenUsed="0"/>
-    <w:lsdException w:name="Medium Grid 3 Accent 5" w:semiHidden="0" w:uiPriority="69" w:unhideWhenUsed="0"/>
-    <w:lsdException w:name="Dark List Accent 5" w:semiHidden="0" w:uiPriority="70" w:unhideWhenUsed="0"/>
-    <w:lsdException w:name="Colorful Shading Accent 5" w:semiHidden="0" w:uiPriority="71" w:unhideWhenUsed="0"/>
-    <w:lsdException w:name="Colorful List Accent 5" w:semiHidden="0" w:uiPriority="72" w:unhideWhenUsed="0"/>
-    <w:lsdException w:name="Colorful Grid Accent 5" w:semiHidden="0" w:uiPriority="73" w:unhideWhenUsed="0"/>
-    <w:lsdException w:name="Light Shading Accent 6" w:semiHidden="0" w:uiPriority="60" w:unhideWhenUsed="0"/>
-    <w:lsdException w:name="Light List Accent 6" w:semiHidden="0" w:uiPriority="61" w:unhideWhenUsed="0"/>
-    <w:lsdException w:name="Light Grid Accent 6" w:semiHidden="0" w:uiPriority="62" w:unhideWhenUsed="0"/>
-    <w:lsdException w:name="Medium Shading 1 Accent 6" w:semiHidden="0" w:uiPriority="63" w:unhideWhenUsed="0"/>
-    <w:lsdException w:name="Medium Shading 2 Accent 6" w:semiHidden="0" w:uiPriority="64" w:unhideWhenUsed="0"/>
-    <w:lsdException w:name="Medium List 1 Accent 6" w:semiHidden="0" w:uiPriority="65" w:unhideWhenUsed="0"/>
-    <w:lsdException w:name="Medium List 2 Accent 6" w:semiHidden="0" w:uiPriority="66" w:unhideWhenUsed="0"/>
-    <w:lsdException w:name="Medium Grid 1 Accent 6" w:semiHidden="0" w:uiPriority="67" w:unhideWhenUsed="0"/>
-    <w:lsdException w:name="Medium Grid 2 Accent 6" w:semiHidden="0" w:uiPriority="68" w:unhideWhenUsed="0"/>
-    <w:lsdException w:name="Medium Grid 3 Accent 6" w:semiHidden="0" w:uiPriority="69" w:unhideWhenUsed="0"/>
-    <w:lsdException w:name="Dark List Accent 6" w:semiHidden="0" w:uiPriority="70" w:unhideWhenUsed="0"/>
-    <w:lsdException w:name="Colorful Shading Accent 6" w:semiHidden="0" w:uiPriority="71" w:unhideWhenUsed="0"/>
-    <w:lsdException w:name="Colorful List Accent 6" w:semiHidden="0" w:uiPriority="72" w:unhideWhenUsed="0"/>
-    <w:lsdException w:name="Colorful Grid Accent 6" w:semiHidden="0" w:uiPriority="73" w:unhideWhenUsed="0"/>
-    <w:lsdException w:name="Subtle Emphasis" w:semiHidden="0" w:uiPriority="19" w:unhideWhenUsed="0" w:qFormat="1"/>
-    <w:lsdException w:name="Intense Emphasis" w:semiHidden="0" w:uiPriority="21" w:unhideWhenUsed="0" w:qFormat="1"/>
-    <w:lsdException w:name="Subtle Reference" w:semiHidden="0" w:uiPriority="31" w:unhideWhenUsed="0" w:qFormat="1"/>
-    <w:lsdException w:name="Intense Reference" w:semiHidden="0" w:uiPriority="32" w:unhideWhenUsed="0" w:qFormat="1"/>
-    <w:lsdException w:name="Book Title" w:semiHidden="0" w:uiPriority="33" w:unhideWhenUsed="0" w:qFormat="1"/>
-    <w:lsdException w:name="Bibliography" w:uiPriority="37"/>
-    <w:lsdException w:name="TOC Heading" w:uiPriority="39" w:qFormat="1"/>
+  <w:latentStyles w:defLockedState="0" w:defUIPriority="99" w:defSemiHidden="0" w:defUnhideWhenUsed="0" w:defQFormat="0" w:count="375">
+    <w:lsdException w:name="Normal" w:uiPriority="0" w:qFormat="1"/>
+    <w:lsdException w:name="heading 1" w:uiPriority="9" w:qFormat="1"/>
+    <w:lsdException w:name="heading 2" w:semiHidden="1" w:uiPriority="9" w:unhideWhenUsed="1" w:qFormat="1"/>
+    <w:lsdException w:name="heading 3" w:semiHidden="1" w:uiPriority="9" w:unhideWhenUsed="1" w:qFormat="1"/>
+    <w:lsdException w:name="heading 4" w:semiHidden="1" w:uiPriority="9" w:unhideWhenUsed="1" w:qFormat="1"/>
+    <w:lsdException w:name="heading 5" w:semiHidden="1" w:uiPriority="9" w:unhideWhenUsed="1" w:qFormat="1"/>
+    <w:lsdException w:name="heading 6" w:semiHidden="1" w:uiPriority="9" w:unhideWhenUsed="1" w:qFormat="1"/>
+    <w:lsdException w:name="heading 7" w:semiHidden="1" w:uiPriority="9" w:unhideWhenUsed="1" w:qFormat="1"/>
+    <w:lsdException w:name="heading 8" w:semiHidden="1" w:uiPriority="9" w:unhideWhenUsed="1" w:qFormat="1"/>
+    <w:lsdException w:name="heading 9" w:semiHidden="1" w:uiPriority="9" w:unhideWhenUsed="1" w:qFormat="1"/>
+    <w:lsdException w:name="index 1" w:semiHidden="1" w:unhideWhenUsed="1"/>
+    <w:lsdException w:name="index 2" w:semiHidden="1" w:unhideWhenUsed="1"/>
+    <w:lsdException w:name="index 3" w:semiHidden="1" w:unhideWhenUsed="1"/>
+    <w:lsdException w:name="index 4" w:semiHidden="1" w:unhideWhenUsed="1"/>
+    <w:lsdException w:name="index 5" w:semiHidden="1" w:unhideWhenUsed="1"/>
+    <w:lsdException w:name="index 6" w:semiHidden="1" w:unhideWhenUsed="1"/>
+    <w:lsdException w:name="index 7" w:semiHidden="1" w:unhideWhenUsed="1"/>
+    <w:lsdException w:name="index 8" w:semiHidden="1" w:unhideWhenUsed="1"/>
+    <w:lsdException w:name="index 9" w:semiHidden="1" w:unhideWhenUsed="1"/>
+    <w:lsdException w:name="toc 1" w:semiHidden="1" w:uiPriority="39" w:unhideWhenUsed="1"/>
+    <w:lsdException w:name="toc 2" w:semiHidden="1" w:uiPriority="39" w:unhideWhenUsed="1"/>
+    <w:lsdException w:name="toc 3" w:semiHidden="1" w:uiPriority="39" w:unhideWhenUsed="1"/>
+    <w:lsdException w:name="toc 4" w:semiHidden="1" w:uiPriority="39" w:unhideWhenUsed="1"/>
+    <w:lsdException w:name="toc 5" w:semiHidden="1" w:uiPriority="39" w:unhideWhenUsed="1"/>
+    <w:lsdException w:name="toc 6" w:semiHidden="1" w:uiPriority="39" w:unhideWhenUsed="1"/>
+    <w:lsdException w:name="toc 7" w:semiHidden="1" w:uiPriority="39" w:unhideWhenUsed="1"/>
+    <w:lsdException w:name="toc 8" w:semiHidden="1" w:uiPriority="39" w:unhideWhenUsed="1"/>
+    <w:lsdException w:name="toc 9" w:semiHidden="1" w:uiPriority="39" w:unhideWhenUsed="1"/>
+    <w:lsdException w:name="Normal Indent" w:semiHidden="1" w:unhideWhenUsed="1"/>
+    <w:lsdException w:name="footnote text" w:semiHidden="1" w:unhideWhenUsed="1"/>
+    <w:lsdException w:name="annotation text" w:semiHidden="1" w:unhideWhenUsed="1"/>
+    <w:lsdException w:name="header" w:semiHidden="1" w:unhideWhenUsed="1"/>
+    <w:lsdException w:name="footer" w:semiHidden="1" w:unhideWhenUsed="1"/>
+    <w:lsdException w:name="index heading" w:semiHidden="1" w:unhideWhenUsed="1"/>
+    <w:lsdException w:name="caption" w:semiHidden="1" w:uiPriority="35" w:unhideWhenUsed="1" w:qFormat="1"/>
+    <w:lsdException w:name="table of figures" w:semiHidden="1" w:unhideWhenUsed="1"/>
+    <w:lsdException w:name="envelope address" w:semiHidden="1" w:unhideWhenUsed="1"/>
+    <w:lsdException w:name="envelope return" w:semiHidden="1" w:unhideWhenUsed="1"/>
+    <w:lsdException w:name="footnote reference" w:semiHidden="1" w:unhideWhenUsed="1"/>
+    <w:lsdException w:name="annotation reference" w:semiHidden="1" w:unhideWhenUsed="1"/>
+    <w:lsdException w:name="line number" w:semiHidden="1" w:unhideWhenUsed="1"/>
+    <w:lsdException w:name="page number" w:semiHidden="1" w:unhideWhenUsed="1"/>
+    <w:lsdException w:name="endnote reference" w:semiHidden="1" w:unhideWhenUsed="1"/>
+    <w:lsdException w:name="endnote text" w:semiHidden="1" w:unhideWhenUsed="1"/>
+    <w:lsdException w:name="table of authorities" w:semiHidden="1" w:unhideWhenUsed="1"/>
+    <w:lsdException w:name="macro" w:semiHidden="1" w:unhideWhenUsed="1"/>
+    <w:lsdException w:name="toa heading" w:semiHidden="1" w:unhideWhenUsed="1"/>
+    <w:lsdException w:name="List" w:semiHidden="1" w:unhideWhenUsed="1"/>
+    <w:lsdException w:name="List Bullet" w:semiHidden="1" w:unhideWhenUsed="1"/>
+    <w:lsdException w:name="List Number" w:semiHidden="1" w:unhideWhenUsed="1"/>
+    <w:lsdException w:name="List 2" w:semiHidden="1" w:unhideWhenUsed="1"/>
+    <w:lsdException w:name="List 3" w:semiHidden="1" w:unhideWhenUsed="1"/>
+    <w:lsdException w:name="List 4" w:semiHidden="1" w:unhideWhenUsed="1"/>
+    <w:lsdException w:name="List 5" w:semiHidden="1" w:unhideWhenUsed="1"/>
+    <w:lsdException w:name="List Bullet 2" w:semiHidden="1" w:unhideWhenUsed="1"/>
+    <w:lsdException w:name="List Bullet 3" w:semiHidden="1" w:unhideWhenUsed="1"/>
+    <w:lsdException w:name="List Bullet 4" w:semiHidden="1" w:unhideWhenUsed="1"/>
+    <w:lsdException w:name="List Bullet 5" w:semiHidden="1" w:unhideWhenUsed="1"/>
+    <w:lsdException w:name="List Number 2" w:semiHidden="1" w:unhideWhenUsed="1"/>
+    <w:lsdException w:name="List Number 3" w:semiHidden="1" w:unhideWhenUsed="1"/>
+    <w:lsdException w:name="List Number 4" w:semiHidden="1" w:unhideWhenUsed="1"/>
+    <w:lsdException w:name="List Number 5" w:semiHidden="1" w:unhideWhenUsed="1"/>
+    <w:lsdException w:name="Title" w:uiPriority="10" w:qFormat="1"/>
+    <w:lsdException w:name="Closing" w:semiHidden="1" w:unhideWhenUsed="1"/>
+    <w:lsdException w:name="Signature" w:semiHidden="1" w:unhideWhenUsed="1"/>
+    <w:lsdException w:name="Default Paragraph Font" w:semiHidden="1" w:uiPriority="1" w:unhideWhenUsed="1"/>
+    <w:lsdException w:name="Body Text" w:semiHidden="1" w:unhideWhenUsed="1"/>
+    <w:lsdException w:name="Body Text Indent" w:semiHidden="1" w:unhideWhenUsed="1"/>
+    <w:lsdException w:name="List Continue" w:semiHidden="1" w:unhideWhenUsed="1"/>
+    <w:lsdException w:name="List Continue 2" w:semiHidden="1" w:unhideWhenUsed="1"/>
+    <w:lsdException w:name="List Continue 3" w:semiHidden="1" w:unhideWhenUsed="1"/>
+    <w:lsdException w:name="List Continue 4" w:semiHidden="1" w:unhideWhenUsed="1"/>
+    <w:lsdException w:name="List Continue 5" w:semiHidden="1" w:unhideWhenUsed="1"/>
+    <w:lsdException w:name="Message Header" w:semiHidden="1" w:unhideWhenUsed="1"/>
+    <w:lsdException w:name="Subtitle" w:uiPriority="11" w:qFormat="1"/>
+    <w:lsdException w:name="Salutation" w:semiHidden="1" w:unhideWhenUsed="1"/>
+    <w:lsdException w:name="Date" w:semiHidden="1" w:unhideWhenUsed="1"/>
+    <w:lsdException w:name="Body Text First Indent" w:semiHidden="1" w:unhideWhenUsed="1"/>
+    <w:lsdException w:name="Body Text First Indent 2" w:semiHidden="1" w:unhideWhenUsed="1"/>
+    <w:lsdException w:name="Note Heading" w:semiHidden="1" w:unhideWhenUsed="1"/>
+    <w:lsdException w:name="Body Text 2" w:semiHidden="1" w:unhideWhenUsed="1"/>
+    <w:lsdException w:name="Body Text 3" w:semiHidden="1" w:unhideWhenUsed="1"/>
+    <w:lsdException w:name="Body Text Indent 2" w:semiHidden="1" w:unhideWhenUsed="1"/>
+    <w:lsdException w:name="Body Text Indent 3" w:semiHidden="1" w:unhideWhenUsed="1"/>
+    <w:lsdException w:name="Block Text" w:semiHidden="1" w:unhideWhenUsed="1"/>
+    <w:lsdException w:name="Hyperlink" w:semiHidden="1" w:unhideWhenUsed="1"/>
+    <w:lsdException w:name="FollowedHyperlink" w:semiHidden="1" w:unhideWhenUsed="1"/>
+    <w:lsdException w:name="Strong" w:uiPriority="22" w:qFormat="1"/>
+    <w:lsdException w:name="Emphasis" w:uiPriority="20" w:qFormat="1"/>
+    <w:lsdException w:name="Document Map" w:semiHidden="1" w:unhideWhenUsed="1"/>
+    <w:lsdException w:name="Plain Text" w:semiHidden="1" w:unhideWhenUsed="1"/>
+    <w:lsdException w:name="E-mail Signature" w:semiHidden="1" w:unhideWhenUsed="1"/>
+    <w:lsdException w:name="HTML Top of Form" w:semiHidden="1" w:unhideWhenUsed="1"/>
+    <w:lsdException w:name="HTML Bottom of Form" w:semiHidden="1" w:unhideWhenUsed="1"/>
+    <w:lsdException w:name="Normal (Web)" w:semiHidden="1" w:unhideWhenUsed="1"/>
+    <w:lsdException w:name="HTML Acronym" w:semiHidden="1" w:unhideWhenUsed="1"/>
+    <w:lsdException w:name="HTML Address" w:semiHidden="1" w:unhideWhenUsed="1"/>
+    <w:lsdException w:name="HTML Cite" w:semiHidden="1" w:unhideWhenUsed="1"/>
+    <w:lsdException w:name="HTML Code" w:semiHidden="1" w:unhideWhenUsed="1"/>
+    <w:lsdException w:name="HTML Definition" w:semiHidden="1" w:unhideWhenUsed="1"/>
+    <w:lsdException w:name="HTML Keyboard" w:semiHidden="1" w:unhideWhenUsed="1"/>
+    <w:lsdException w:name="HTML Preformatted" w:semiHidden="1" w:unhideWhenUsed="1"/>
+    <w:lsdException w:name="HTML Sample" w:semiHidden="1" w:unhideWhenUsed="1"/>
+    <w:lsdException w:name="HTML Typewriter" w:semiHidden="1" w:unhideWhenUsed="1"/>
+    <w:lsdException w:name="HTML Variable" w:semiHidden="1" w:unhideWhenUsed="1"/>
+    <w:lsdException w:name="Normal Table" w:semiHidden="1" w:unhideWhenUsed="1"/>
+    <w:lsdException w:name="annotation subject" w:semiHidden="1" w:unhideWhenUsed="1"/>
+    <w:lsdException w:name="No List" w:semiHidden="1" w:unhideWhenUsed="1"/>
+    <w:lsdException w:name="Outline List 1" w:semiHidden="1" w:unhideWhenUsed="1"/>
+    <w:lsdException w:name="Outline List 2" w:semiHidden="1" w:unhideWhenUsed="1"/>
+    <w:lsdException w:name="Outline List 3" w:semiHidden="1" w:unhideWhenUsed="1"/>
+    <w:lsdException w:name="Table Simple 1" w:semiHidden="1" w:unhideWhenUsed="1"/>
+    <w:lsdException w:name="Table Simple 2" w:semiHidden="1" w:unhideWhenUsed="1"/>
+    <w:lsdException w:name="Table Simple 3" w:semiHidden="1" w:unhideWhenUsed="1"/>
+    <w:lsdException w:name="Table Classic 1" w:semiHidden="1" w:unhideWhenUsed="1"/>
+    <w:lsdException w:name="Table Classic 2" w:semiHidden="1" w:unhideWhenUsed="1"/>
+    <w:lsdException w:name="Table Classic 3" w:semiHidden="1" w:unhideWhenUsed="1"/>
+    <w:lsdException w:name="Table Classic 4" w:semiHidden="1" w:unhideWhenUsed="1"/>
+    <w:lsdException w:name="Table Colorful 1" w:semiHidden="1" w:unhideWhenUsed="1"/>
+    <w:lsdException w:name="Table Colorful 2" w:semiHidden="1" w:unhideWhenUsed="1"/>
+    <w:lsdException w:name="Table Colorful 3" w:semiHidden="1" w:unhideWhenUsed="1"/>
+    <w:lsdException w:name="Table Columns 1" w:semiHidden="1" w:unhideWhenUsed="1"/>
+    <w:lsdException w:name="Table Columns 2" w:semiHidden="1" w:unhideWhenUsed="1"/>
+    <w:lsdException w:name="Table Columns 3" w:semiHidden="1" w:unhideWhenUsed="1"/>
+    <w:lsdException w:name="Table Columns 4" w:semiHidden="1" w:unhideWhenUsed="1"/>
+    <w:lsdException w:name="Table Columns 5" w:semiHidden="1" w:unhideWhenUsed="1"/>
+    <w:lsdException w:name="Table Grid 1" w:semiHidden="1" w:unhideWhenUsed="1"/>
+    <w:lsdException w:name="Table Grid 2" w:semiHidden="1" w:unhideWhenUsed="1"/>
+    <w:lsdException w:name="Table Grid 3" w:semiHidden="1" w:unhideWhenUsed="1"/>
+    <w:lsdException w:name="Table Grid 4" w:semiHidden="1" w:unhideWhenUsed="1"/>
+    <w:lsdException w:name="Table Grid 5" w:semiHidden="1" w:unhideWhenUsed="1"/>
+    <w:lsdException w:name="Table Grid 6" w:semiHidden="1" w:unhideWhenUsed="1"/>
+    <w:lsdException w:name="Table Grid 7" w:semiHidden="1" w:unhideWhenUsed="1"/>
+    <w:lsdException w:name="Table Grid 8" w:semiHidden="1" w:unhideWhenUsed="1"/>
+    <w:lsdException w:name="Table List 1" w:semiHidden="1" w:unhideWhenUsed="1"/>
+    <w:lsdException w:name="Table List 2" w:semiHidden="1" w:unhideWhenUsed="1"/>
+    <w:lsdException w:name="Table List 3" w:semiHidden="1" w:unhideWhenUsed="1"/>
+    <w:lsdException w:name="Table List 4" w:semiHidden="1" w:unhideWhenUsed="1"/>
+    <w:lsdException w:name="Table List 5" w:semiHidden="1" w:unhideWhenUsed="1"/>
+    <w:lsdException w:name="Table List 6" w:semiHidden="1" w:unhideWhenUsed="1"/>
+    <w:lsdException w:name="Table List 7" w:semiHidden="1" w:unhideWhenUsed="1"/>
+    <w:lsdException w:name="Table List 8" w:semiHidden="1" w:unhideWhenUsed="1"/>
+    <w:lsdException w:name="Table 3D effects 1" w:semiHidden="1" w:unhideWhenUsed="1"/>
+    <w:lsdException w:name="Table 3D effects 2" w:semiHidden="1" w:unhideWhenUsed="1"/>
+    <w:lsdException w:name="Table 3D effects 3" w:semiHidden="1" w:unhideWhenUsed="1"/>
+    <w:lsdException w:name="Table Contemporary" w:semiHidden="1" w:unhideWhenUsed="1"/>
+    <w:lsdException w:name="Table Elegant" w:semiHidden="1" w:unhideWhenUsed="1"/>
+    <w:lsdException w:name="Table Professional" w:semiHidden="1" w:unhideWhenUsed="1"/>
+    <w:lsdException w:name="Table Subtle 1" w:semiHidden="1" w:unhideWhenUsed="1"/>
+    <w:lsdException w:name="Table Subtle 2" w:semiHidden="1" w:unhideWhenUsed="1"/>
+    <w:lsdException w:name="Table Web 1" w:semiHidden="1" w:unhideWhenUsed="1"/>
+    <w:lsdException w:name="Table Web 2" w:semiHidden="1" w:unhideWhenUsed="1"/>
+    <w:lsdException w:name="Table Web 3" w:semiHidden="1" w:unhideWhenUsed="1"/>
+    <w:lsdException w:name="Balloon Text" w:semiHidden="1" w:unhideWhenUsed="1"/>
+    <w:lsdException w:name="Table Grid" w:uiPriority="39"/>
+    <w:lsdException w:name="Table Theme" w:semiHidden="1" w:unhideWhenUsed="1"/>
+    <w:lsdException w:name="Placeholder Text" w:semiHidden="1"/>
+    <w:lsdException w:name="No Spacing" w:uiPriority="1" w:qFormat="1"/>
+    <w:lsdException w:name="Light Shading" w:uiPriority="60"/>
+    <w:lsdException w:name="Light List" w:uiPriority="61"/>
+    <w:lsdException w:name="Light Grid" w:uiPriority="62"/>
+    <w:lsdException w:name="Medium Shading 1" w:uiPriority="63"/>
+    <w:lsdException w:name="Medium Shading 2" w:uiPriority="64"/>
+    <w:lsdException w:name="Medium List 1" w:uiPriority="65"/>
+    <w:lsdException w:name="Medium List 2" w:uiPriority="66"/>
+    <w:lsdException w:name="Medium Grid 1" w:uiPriority="67"/>
+    <w:lsdException w:name="Medium Grid 2" w:uiPriority="68"/>
+    <w:lsdException w:name="Medium Grid 3" w:uiPriority="69"/>
+    <w:lsdException w:name="Dark List" w:uiPriority="70"/>
+    <w:lsdException w:name="Colorful Shading" w:uiPriority="71"/>
+    <w:lsdException w:name="Colorful List" w:uiPriority="72"/>
+    <w:lsdException w:name="Colorful Grid" w:uiPriority="73"/>
+    <w:lsdException w:name="Light Shading Accent 1" w:uiPriority="60"/>
+    <w:lsdException w:name="Light List Accent 1" w:uiPriority="61"/>
+    <w:lsdException w:name="Light Grid Accent 1" w:uiPriority="62"/>
+    <w:lsdException w:name="Medium Shading 1 Accent 1" w:uiPriority="63"/>
+    <w:lsdException w:name="Medium Shading 2 Accent 1" w:uiPriority="64"/>
+    <w:lsdException w:name="Medium List 1 Accent 1" w:uiPriority="65"/>
+    <w:lsdException w:name="Revision" w:semiHidden="1"/>
+    <w:lsdException w:name="List Paragraph" w:uiPriority="34" w:qFormat="1"/>
+    <w:lsdException w:name="Quote" w:uiPriority="29" w:qFormat="1"/>
+    <w:lsdException w:name="Intense Quote" w:uiPriority="30" w:qFormat="1"/>
+    <w:lsdException w:name="Medium List 2 Accent 1" w:uiPriority="66"/>
+    <w:lsdException w:name="Medium Grid 1 Accent 1" w:uiPriority="67"/>
+    <w:lsdException w:name="Medium Grid 2 Accent 1" w:uiPriority="68"/>
+    <w:lsdException w:name="Medium Grid 3 Accent 1" w:uiPriority="69"/>
+    <w:lsdException w:name="Dark List Accent 1" w:uiPriority="70"/>
+    <w:lsdException w:name="Colorful Shading Accent 1" w:uiPriority="71"/>
+    <w:lsdException w:name="Colorful List Accent 1" w:uiPriority="72"/>
+    <w:lsdException w:name="Colorful Grid Accent 1" w:uiPriority="73"/>
+    <w:lsdException w:name="Light Shading Accent 2" w:uiPriority="60"/>
+    <w:lsdException w:name="Light List Accent 2" w:uiPriority="61"/>
+    <w:lsdException w:name="Light Grid Accent 2" w:uiPriority="62"/>
+    <w:lsdException w:name="Medium Shading 1 Accent 2" w:uiPriority="63"/>
+    <w:lsdException w:name="Medium Shading 2 Accent 2" w:uiPriority="64"/>
+    <w:lsdException w:name="Medium List 1 Accent 2" w:uiPriority="65"/>
+    <w:lsdException w:name="Medium List 2 Accent 2" w:uiPriority="66"/>
+    <w:lsdException w:name="Medium Grid 1 Accent 2" w:uiPriority="67"/>
+    <w:lsdException w:name="Medium Grid 2 Accent 2" w:uiPriority="68"/>
+    <w:lsdException w:name="Medium Grid 3 Accent 2" w:uiPriority="69"/>
+    <w:lsdException w:name="Dark List Accent 2" w:uiPriority="70"/>
+    <w:lsdException w:name="Colorful Shading Accent 2" w:uiPriority="71"/>
+    <w:lsdException w:name="Colorful List Accent 2" w:uiPriority="72"/>
+    <w:lsdException w:name="Colorful Grid Accent 2" w:uiPriority="73"/>
+    <w:lsdException w:name="Light Shading Accent 3" w:uiPriority="60"/>
+    <w:lsdException w:name="Light List Accent 3" w:uiPriority="61"/>
+    <w:lsdException w:name="Light Grid Accent 3" w:uiPriority="62"/>
+    <w:lsdException w:name="Medium Shading 1 Accent 3" w:uiPriority="63"/>
+    <w:lsdException w:name="Medium Shading 2 Accent 3" w:uiPriority="64"/>
+    <w:lsdException w:name="Medium List 1 Accent 3" w:uiPriority="65"/>
+    <w:lsdException w:name="Medium List 2 Accent 3" w:uiPriority="66"/>
+    <w:lsdException w:name="Medium Grid 1 Accent 3" w:uiPriority="67"/>
+    <w:lsdException w:name="Medium Grid 2 Accent 3" w:uiPriority="68"/>
+    <w:lsdException w:name="Medium Grid 3 Accent 3" w:uiPriority="69"/>
+    <w:lsdException w:name="Dark List Accent 3" w:uiPriority="70"/>
+    <w:lsdException w:name="Colorful Shading Accent 3" w:uiPriority="71"/>
+    <w:lsdException w:name="Colorful List Accent 3" w:uiPriority="72"/>
+    <w:lsdException w:name="Colorful Grid Accent 3" w:uiPriority="73"/>
+    <w:lsdException w:name="Light Shading Accent 4" w:uiPriority="60"/>
+    <w:lsdException w:name="Light List Accent 4" w:uiPriority="61"/>
+    <w:lsdException w:name="Light Grid Accent 4" w:uiPriority="62"/>
+    <w:lsdException w:name="Medium Shading 1 Accent 4" w:uiPriority="63"/>
+    <w:lsdException w:name="Medium Shading 2 Accent 4" w:uiPriority="64"/>
+    <w:lsdException w:name="Medium List 1 Accent 4" w:uiPriority="65"/>
+    <w:lsdException w:name="Medium List 2 Accent 4" w:uiPriority="66"/>
+    <w:lsdException w:name="Medium Grid 1 Accent 4" w:uiPriority="67"/>
+    <w:lsdException w:name="Medium Grid 2 Accent 4" w:uiPriority="68"/>
+    <w:lsdException w:name="Medium Grid 3 Accent 4" w:uiPriority="69"/>
+    <w:lsdException w:name="Dark List Accent 4" w:uiPriority="70"/>
+    <w:lsdException w:name="Colorful Shading Accent 4" w:uiPriority="71"/>
+    <w:lsdException w:name="Colorful List Accent 4" w:uiPriority="72"/>
+    <w:lsdException w:name="Colorful Grid Accent 4" w:uiPriority="73"/>
+    <w:lsdException w:name="Light Shading Accent 5" w:uiPriority="60"/>
+    <w:lsdException w:name="Light List Accent 5" w:uiPriority="61"/>
+    <w:lsdException w:name="Light Grid Accent 5" w:uiPriority="62"/>
+    <w:lsdException w:name="Medium Shading 1 Accent 5" w:uiPriority="63"/>
+    <w:lsdException w:name="Medium Shading 2 Accent 5" w:uiPriority="64"/>
+    <w:lsdException w:name="Medium List 1 Accent 5" w:uiPriority="65"/>
+    <w:lsdException w:name="Medium List 2 Accent 5" w:uiPriority="66"/>
+    <w:lsdException w:name="Medium Grid 1 Accent 5" w:uiPriority="67"/>
+    <w:lsdException w:name="Medium Grid 2 Accent 5" w:uiPriority="68"/>
+    <w:lsdException w:name="Medium Grid 3 Accent 5" w:uiPriority="69"/>
+    <w:lsdException w:name="Dark List Accent 5" w:uiPriority="70"/>
+    <w:lsdException w:name="Colorful Shading Accent 5" w:uiPriority="71"/>
+    <w:lsdException w:name="Colorful List Accent 5" w:uiPriority="72"/>
+    <w:lsdException w:name="Colorful Grid Accent 5" w:uiPriority="73"/>
+    <w:lsdException w:name="Light Shading Accent 6" w:uiPriority="60"/>
+    <w:lsdException w:name="Light List Accent 6" w:uiPriority="61"/>
+    <w:lsdException w:name="Light Grid Accent 6" w:uiPriority="62"/>
+    <w:lsdException w:name="Medium Shading 1 Accent 6" w:uiPriority="63"/>
+    <w:lsdException w:name="Medium Shading 2 Accent 6" w:uiPriority="64"/>
+    <w:lsdException w:name="Medium List 1 Accent 6" w:uiPriority="65"/>
+    <w:lsdException w:name="Medium List 2 Accent 6" w:uiPriority="66"/>
+    <w:lsdException w:name="Medium Grid 1 Accent 6" w:uiPriority="67"/>
+    <w:lsdException w:name="Medium Grid 2 Accent 6" w:uiPriority="68"/>
+    <w:lsdException w:name="Medium Grid 3 Accent 6" w:uiPriority="69"/>
+    <w:lsdException w:name="Dark List Accent 6" w:uiPriority="70"/>
+    <w:lsdException w:name="Colorful Shading Accent 6" w:uiPriority="71"/>
+    <w:lsdException w:name="Colorful List Accent 6" w:uiPriority="72"/>
+    <w:lsdException w:name="Colorful Grid Accent 6" w:uiPriority="73"/>
+    <w:lsdException w:name="Subtle Emphasis" w:uiPriority="19" w:qFormat="1"/>
+    <w:lsdException w:name="Intense Emphasis" w:uiPriority="21" w:qFormat="1"/>
+    <w:lsdException w:name="Subtle Reference" w:uiPriority="31" w:qFormat="1"/>
+    <w:lsdException w:name="Intense Reference" w:uiPriority="32" w:qFormat="1"/>
+    <w:lsdException w:name="Book Title" w:uiPriority="33" w:qFormat="1"/>
+    <w:lsdException w:name="Bibliography" w:semiHidden="1" w:uiPriority="37" w:unhideWhenUsed="1"/>
+    <w:lsdException w:name="TOC Heading" w:semiHidden="1" w:uiPriority="39" w:unhideWhenUsed="1" w:qFormat="1"/>
+    <w:lsdException w:name="Grid Table 4" w:uiPriority="49"/>
+    <w:lsdException w:name="Grid Table 5 Dark" w:uiPriority="50"/>
+    <w:lsdException w:name="Grid Table 6 Colorful" w:uiPriority="51"/>
+    <w:lsdException w:name="Grid Table 7 Colorful" w:uiPriority="52"/>
+    <w:lsdException w:name="Grid Table 1 Light Accent 1" w:uiPriority="46"/>
+    <w:lsdException w:name="Grid Table 2 Accent 1" w:uiPriority="47"/>
+    <w:lsdException w:name="Grid Table 3 Accent 1" w:uiPriority="48"/>
+    <w:lsdException w:name="Grid Table 4 Accent 1" w:uiPriority="49"/>
+    <w:lsdException w:name="Grid Table 5 Dark Accent 1" w:uiPriority="50"/>
+    <w:lsdException w:name="Grid Table 6 Colorful Accent 1" w:uiPriority="51"/>
+    <w:lsdException w:name="Grid Table 7 Colorful Accent 1" w:uiPriority="52"/>
+    <w:lsdException w:name="Grid Table 1 Light Accent 2" w:uiPriority="46"/>
+    <w:lsdException w:name="Grid Table 2 Accent 2" w:uiPriority="47"/>
+    <w:lsdException w:name="Grid Table 3 Accent 2" w:uiPriority="48"/>
+    <w:lsdException w:name="Grid Table 4 Accent 2" w:uiPriority="49"/>
+    <w:lsdException w:name="Grid Table 5 Dark Accent 2" w:uiPriority="50"/>
+    <w:lsdException w:name="Grid Table 6 Colorful Accent 2" w:uiPriority="51"/>
+    <w:lsdException w:name="Grid Table 7 Colorful Accent 2" w:uiPriority="52"/>
+    <w:lsdException w:name="Grid Table 1 Light Accent 3" w:uiPriority="46"/>
+    <w:lsdException w:name="Grid Table 2 Accent 3" w:uiPriority="47"/>
+    <w:lsdException w:name="Grid Table 3 Accent 3" w:uiPriority="48"/>
+    <w:lsdException w:name="Grid Table 4 Accent 3" w:uiPriority="49"/>
+    <w:lsdException w:name="Grid Table 5 Dark Accent 3" w:uiPriority="50"/>
+    <w:lsdException w:name="Grid Table 6 Colorful Accent 3" w:uiPriority="51"/>
+    <w:lsdException w:name="Grid Table 7 Colorful Accent 3" w:uiPriority="52"/>
+    <w:lsdException w:name="Grid Table 1 Light Accent 4" w:uiPriority="46"/>
+    <w:lsdException w:name="Grid Table 2 Accent 4" w:uiPriority="47"/>
+    <w:lsdException w:name="Grid Table 3 Accent 4" w:uiPriority="48"/>
+    <w:lsdException w:name="Grid Table 4 Accent 4" w:uiPriority="49"/>
+    <w:lsdException w:name="Grid Table 5 Dark Accent 4" w:uiPriority="50"/>
+    <w:lsdException w:name="Grid Table 6 Colorful Accent 4" w:uiPriority="51"/>
+    <w:lsdException w:name="Grid Table 7 Colorful Accent 4" w:uiPriority="52"/>
+    <w:lsdException w:name="Grid Table 1 Light Accent 5" w:uiPriority="46"/>
+    <w:lsdException w:name="Grid Table 2 Accent 5" w:uiPriority="47"/>
+    <w:lsdException w:name="Grid Table 3 Accent 5" w:uiPriority="48"/>
+    <w:lsdException w:name="Grid Table 4 Accent 5" w:uiPriority="49"/>
+    <w:lsdException w:name="Grid Table 5 Dark Accent 5" w:uiPriority="50"/>
+    <w:lsdException w:name="Grid Table 6 Colorful Accent 5" w:uiPriority="51"/>
+    <w:lsdException w:name="Grid Table 7 Colorful Accent 5" w:uiPriority="52"/>
+    <w:lsdException w:name="Grid Table 1 Light Accent 6" w:uiPriority="46"/>
+    <w:lsdException w:name="Grid Table 2 Accent 6" w:uiPriority="47"/>
+    <w:lsdException w:name="Grid Table 3 Accent 6" w:uiPriority="48"/>
+    <w:lsdException w:name="Grid Table 4 Accent 6" w:uiPriority="49"/>
+    <w:lsdException w:name="Grid Table 5 Dark Accent 6" w:uiPriority="50"/>
+    <w:lsdException w:name="Grid Table 6 Colorful Accent 6" w:uiPriority="51"/>
+    <w:lsdException w:name="Grid Table 7 Colorful Accent 6" w:uiPriority="52"/>
+    <w:lsdException w:name="List Table 1 Light" w:uiPriority="46"/>
+    <w:lsdException w:name="List Table 2" w:uiPriority="47"/>
+    <w:lsdException w:name="List Table 3" w:uiPriority="48"/>
+    <w:lsdException w:name="List Table 4" w:uiPriority="49"/>
+    <w:lsdException w:name="List Table 5 Dark" w:uiPriority="50"/>
+    <w:lsdException w:name="List Table 6 Colorful" w:uiPriority="51"/>
+    <w:lsdException w:name="List Table 7 Colorful" w:uiPriority="52"/>
+    <w:lsdException w:name="List Table 1 Light Accent 1" w:uiPriority="46"/>
+    <w:lsdException w:name="List Table 2 Accent 1" w:uiPriority="47"/>
+    <w:lsdException w:name="List Table 3 Accent 1" w:uiPriority="48"/>
+    <w:lsdException w:name="List Table 4 Accent 1" w:uiPriority="49"/>
+    <w:lsdException w:name="List Table 5 Dark Accent 1" w:uiPriority="50"/>
+    <w:lsdException w:name="List Table 6 Colorful Accent 1" w:uiPriority="51"/>
+    <w:lsdException w:name="List Table 7 Colorful Accent 1" w:uiPriority="52"/>
+    <w:lsdException w:name="List Table 1 Light Accent 2" w:uiPriority="46"/>
+    <w:lsdException w:name="List Table 2 Accent 2" w:uiPriority="47"/>
+    <w:lsdException w:name="List Table 3 Accent 2" w:uiPriority="48"/>
+    <w:lsdException w:name="List Table 4 Accent 2" w:uiPriority="49"/>
+    <w:lsdException w:name="List Table 5 Dark Accent 2" w:uiPriority="50"/>
+    <w:lsdException w:name="List Table 6 Colorful Accent 2" w:uiPriority="51"/>
+    <w:lsdException w:name="List Table 7 Colorful Accent 2" w:uiPriority="52"/>
+    <w:lsdException w:name="List Table 1 Light Accent 3" w:uiPriority="46"/>
+    <w:lsdException w:name="List Table 2 Accent 3" w:uiPriority="47"/>
+    <w:lsdException w:name="List Table 3 Accent 3" w:uiPriority="48"/>
+    <w:lsdException w:name="List Table 4 Accent 3" w:uiPriority="49"/>
+    <w:lsdException w:name="List Table 5 Dark Accent 3" w:uiPriority="50"/>
+    <w:lsdException w:name="List Table 6 Colorful Accent 3" w:uiPriority="51"/>
+    <w:lsdException w:name="List Table 7 Colorful Accent 3" w:uiPriority="52"/>
+    <w:lsdException w:name="List Table 1 Light Accent 4" w:uiPriority="46"/>
+    <w:lsdException w:name="List Table 2 Accent 4" w:uiPriority="47"/>
+    <w:lsdException w:name="List Table 3 Accent 4" w:uiPriority="48"/>
+    <w:lsdException w:name="List Table 4 Accent 4" w:uiPriority="49"/>
+    <w:lsdException w:name="List Table 5 Dark Accent 4" w:uiPriority="50"/>
+    <w:lsdException w:name="List Table 6 Colorful Accent 4" w:uiPriority="51"/>
+    <w:lsdException w:name="List Table 7 Colorful Accent 4" w:uiPriority="52"/>
+    <w:lsdException w:name="List Table 1 Light Accent 5" w:uiPriority="46"/>
+    <w:lsdException w:name="List Table 2 Accent 5" w:uiPriority="47"/>
+    <w:lsdException w:name="List Table 3 Accent 5" w:uiPriority="48"/>
+    <w:lsdException w:name="List Table 4 Accent 5" w:uiPriority="49"/>
+    <w:lsdException w:name="List Table 5 Dark Accent 5" w:uiPriority="50"/>
+    <w:lsdException w:name="List Table 6 Colorful Accent 5" w:uiPriority="51"/>
+    <w:lsdException w:name="List Table 7 Colorful Accent 5" w:uiPriority="52"/>
+    <w:lsdException w:name="List Table 1 Light Accent 6" w:uiPriority="46"/>
+    <w:lsdException w:name="List Table 2 Accent 6" w:uiPriority="47"/>
+    <w:lsdException w:name="List Table 3 Accent 6" w:uiPriority="48"/>
+    <w:lsdException w:name="List Table 4 Accent 6" w:uiPriority="49"/>
+    <w:lsdException w:name="List Table 5 Dark Accent 6" w:uiPriority="50"/>
+    <w:lsdException w:name="List Table 6 Colorful Accent 6" w:uiPriority="51"/>
+    <w:lsdException w:name="List Table 7 Colorful Accent 6" w:uiPriority="52"/>
+    <w:lsdException w:name="Mention" w:semiHidden="1" w:unhideWhenUsed="1"/>
+    <w:lsdException w:name="Smart Hyperlink" w:semiHidden="1" w:unhideWhenUsed="1"/>
+    <w:lsdException w:name="Hashtag" w:semiHidden="1" w:unhideWhenUsed="1"/>
+    <w:lsdException w:name="Unresolved Mention" w:semiHidden="1" w:unhideWhenUsed="1"/>
   </w:latentStyles>
   <w:style w:type="paragraph" w:default="1" w:styleId="Normal">
     <w:name w:val="Normal"/>
@@ -2830,529 +2734,8 @@
       </w:tblCellMar>
     </w:tblPr>
   </w:style>
-  <w:style w:type="character" w:customStyle="1" w:styleId="UnresolvedMention">
-    <w:name w:val="Unresolved Mention"/>
-    <w:basedOn w:val="Fuentedeprrafopredeter"/>
-    <w:uiPriority w:val="99"/>
-    <w:semiHidden/>
-    <w:unhideWhenUsed/>
-    <w:rsid w:val="009155F5"/>
-    <w:rPr>
-      <w:color w:val="605E5C"/>
-      <w:shd w:val="clear" w:color="auto" w:fill="E1DFDD"/>
-    </w:rPr>
-  </w:style>
-  <w:style w:type="paragraph" w:styleId="Prrafodelista">
-    <w:name w:val="List Paragraph"/>
-    <w:basedOn w:val="Normal"/>
-    <w:uiPriority w:val="34"/>
-    <w:qFormat/>
-    <w:rsid w:val="008F4B81"/>
-    <w:pPr>
-      <w:ind w:left="720"/>
-      <w:contextualSpacing/>
-    </w:pPr>
-  </w:style>
-  <w:style w:type="character" w:styleId="Hipervnculovisitado">
-    <w:name w:val="FollowedHyperlink"/>
-    <w:basedOn w:val="Fuentedeprrafopredeter"/>
-    <w:uiPriority w:val="99"/>
-    <w:semiHidden/>
-    <w:unhideWhenUsed/>
-    <w:rsid w:val="003235FE"/>
-    <w:rPr>
-      <w:color w:val="800080" w:themeColor="followedHyperlink"/>
-      <w:u w:val="single"/>
-    </w:rPr>
-  </w:style>
-  <w:style w:type="paragraph" w:styleId="Textodeglobo">
-    <w:name w:val="Balloon Text"/>
-    <w:basedOn w:val="Normal"/>
-    <w:link w:val="TextodegloboCar"/>
-    <w:uiPriority w:val="99"/>
-    <w:semiHidden/>
-    <w:unhideWhenUsed/>
-    <w:rsid w:val="003675AA"/>
-    <w:pPr>
-      <w:spacing w:line="240" w:lineRule="auto"/>
-    </w:pPr>
-    <w:rPr>
-      <w:rFonts w:ascii="Lucida Grande" w:hAnsi="Lucida Grande"/>
-      <w:sz w:val="18"/>
-      <w:szCs w:val="18"/>
-    </w:rPr>
-  </w:style>
-  <w:style w:type="character" w:customStyle="1" w:styleId="TextodegloboCar">
-    <w:name w:val="Texto de globo Car"/>
-    <w:basedOn w:val="Fuentedeprrafopredeter"/>
-    <w:link w:val="Textodeglobo"/>
-    <w:uiPriority w:val="99"/>
-    <w:semiHidden/>
-    <w:rsid w:val="003675AA"/>
-    <w:rPr>
-      <w:rFonts w:ascii="Lucida Grande" w:hAnsi="Lucida Grande"/>
-      <w:sz w:val="18"/>
-      <w:szCs w:val="18"/>
-    </w:rPr>
-  </w:style>
-</w:styles>
-</file>
-
-<file path=word/stylesWithEffects.xml><?xml version="1.0" encoding="utf-8"?>
-<w:styles xmlns:wpc="http://schemas.microsoft.com/office/word/2010/wordprocessingCanvas" xmlns:mo="http://schemas.microsoft.com/office/mac/office/2008/main" xmlns:mc="http://schemas.openxmlformats.org/markup-compatibility/2006" xmlns:mv="urn:schemas-microsoft-com:mac:vml" xmlns:o="urn:schemas-microsoft-com:office:office" xmlns:r="http://schemas.openxmlformats.org/officeDocument/2006/relationships" xmlns:m="http://schemas.openxmlformats.org/officeDocument/2006/math" xmlns:v="urn:schemas-microsoft-com:vml" xmlns:wp14="http://schemas.microsoft.com/office/word/2010/wordprocessingDrawing" xmlns:wp="http://schemas.openxmlformats.org/drawingml/2006/wordprocessingDrawing" xmlns:w10="urn:schemas-microsoft-com:office:word" xmlns:w="http://schemas.openxmlformats.org/wordprocessingml/2006/main" xmlns:w14="http://schemas.microsoft.com/office/word/2010/wordml" xmlns:wpg="http://schemas.microsoft.com/office/word/2010/wordprocessingGroup" xmlns:wpi="http://schemas.microsoft.com/office/word/2010/wordprocessingInk" xmlns:wne="http://schemas.microsoft.com/office/word/2006/wordml" xmlns:wps="http://schemas.microsoft.com/office/word/2010/wordprocessingShape" mc:Ignorable="w14 wp14">
-  <w:docDefaults>
-    <w:rPrDefault>
-      <w:rPr>
-        <w:rFonts w:ascii="Arial" w:eastAsia="Arial" w:hAnsi="Arial" w:cs="Arial"/>
-        <w:sz w:val="22"/>
-        <w:szCs w:val="22"/>
-        <w:lang w:val="es" w:eastAsia="es-ES_tradnl" w:bidi="ar-SA"/>
-      </w:rPr>
-    </w:rPrDefault>
-    <w:pPrDefault>
-      <w:pPr>
-        <w:spacing w:line="276" w:lineRule="auto"/>
-      </w:pPr>
-    </w:pPrDefault>
-  </w:docDefaults>
-  <w:latentStyles w:defLockedState="0" w:defUIPriority="99" w:defSemiHidden="1" w:defUnhideWhenUsed="1" w:defQFormat="0" w:count="276">
-    <w:lsdException w:name="Normal" w:semiHidden="0" w:uiPriority="0" w:unhideWhenUsed="0" w:qFormat="1"/>
-    <w:lsdException w:name="heading 1" w:semiHidden="0" w:uiPriority="9" w:unhideWhenUsed="0" w:qFormat="1"/>
-    <w:lsdException w:name="heading 2" w:uiPriority="9" w:qFormat="1"/>
-    <w:lsdException w:name="heading 3" w:uiPriority="9" w:qFormat="1"/>
-    <w:lsdException w:name="heading 4" w:uiPriority="9" w:qFormat="1"/>
-    <w:lsdException w:name="heading 5" w:uiPriority="9" w:qFormat="1"/>
-    <w:lsdException w:name="heading 6" w:uiPriority="9" w:qFormat="1"/>
-    <w:lsdException w:name="heading 7" w:uiPriority="9" w:qFormat="1"/>
-    <w:lsdException w:name="heading 8" w:uiPriority="9" w:qFormat="1"/>
-    <w:lsdException w:name="heading 9" w:uiPriority="9" w:qFormat="1"/>
-    <w:lsdException w:name="toc 1" w:uiPriority="39"/>
-    <w:lsdException w:name="toc 2" w:uiPriority="39"/>
-    <w:lsdException w:name="toc 3" w:uiPriority="39"/>
-    <w:lsdException w:name="toc 4" w:uiPriority="39"/>
-    <w:lsdException w:name="toc 5" w:uiPriority="39"/>
-    <w:lsdException w:name="toc 6" w:uiPriority="39"/>
-    <w:lsdException w:name="toc 7" w:uiPriority="39"/>
-    <w:lsdException w:name="toc 8" w:uiPriority="39"/>
-    <w:lsdException w:name="toc 9" w:uiPriority="39"/>
-    <w:lsdException w:name="caption" w:uiPriority="35" w:qFormat="1"/>
-    <w:lsdException w:name="Title" w:semiHidden="0" w:uiPriority="10" w:unhideWhenUsed="0" w:qFormat="1"/>
-    <w:lsdException w:name="Default Paragraph Font" w:uiPriority="1"/>
-    <w:lsdException w:name="Subtitle" w:semiHidden="0" w:uiPriority="11" w:unhideWhenUsed="0" w:qFormat="1"/>
-    <w:lsdException w:name="Strong" w:semiHidden="0" w:uiPriority="22" w:unhideWhenUsed="0" w:qFormat="1"/>
-    <w:lsdException w:name="Emphasis" w:semiHidden="0" w:uiPriority="20" w:unhideWhenUsed="0" w:qFormat="1"/>
-    <w:lsdException w:name="Table Grid" w:semiHidden="0" w:uiPriority="39" w:unhideWhenUsed="0"/>
-    <w:lsdException w:name="Note Level 1" w:semiHidden="0" w:unhideWhenUsed="0"/>
-    <w:lsdException w:name="Note Level 2" w:semiHidden="0" w:unhideWhenUsed="0"/>
-    <w:lsdException w:name="Note Level 3" w:semiHidden="0" w:unhideWhenUsed="0"/>
-    <w:lsdException w:name="Note Level 4" w:semiHidden="0" w:unhideWhenUsed="0"/>
-    <w:lsdException w:name="Note Level 5" w:semiHidden="0" w:unhideWhenUsed="0"/>
-    <w:lsdException w:name="Note Level 6" w:semiHidden="0" w:unhideWhenUsed="0"/>
-    <w:lsdException w:name="Note Level 7" w:semiHidden="0" w:unhideWhenUsed="0"/>
-    <w:lsdException w:name="Note Level 8" w:semiHidden="0" w:unhideWhenUsed="0"/>
-    <w:lsdException w:name="Note Level 9" w:semiHidden="0" w:unhideWhenUsed="0"/>
-    <w:lsdException w:name="Placeholder Text" w:unhideWhenUsed="0"/>
-    <w:lsdException w:name="No Spacing" w:semiHidden="0" w:uiPriority="1" w:unhideWhenUsed="0" w:qFormat="1"/>
-    <w:lsdException w:name="Light Shading" w:semiHidden="0" w:uiPriority="60" w:unhideWhenUsed="0"/>
-    <w:lsdException w:name="Light List" w:semiHidden="0" w:uiPriority="61" w:unhideWhenUsed="0"/>
-    <w:lsdException w:name="Light Grid" w:semiHidden="0" w:uiPriority="62" w:unhideWhenUsed="0"/>
-    <w:lsdException w:name="Medium Shading 1" w:semiHidden="0" w:uiPriority="63" w:unhideWhenUsed="0"/>
-    <w:lsdException w:name="Medium Shading 2" w:semiHidden="0" w:uiPriority="64" w:unhideWhenUsed="0"/>
-    <w:lsdException w:name="Medium List 1" w:semiHidden="0" w:uiPriority="65" w:unhideWhenUsed="0"/>
-    <w:lsdException w:name="Medium List 2" w:semiHidden="0" w:uiPriority="66" w:unhideWhenUsed="0"/>
-    <w:lsdException w:name="Medium Grid 1" w:semiHidden="0" w:uiPriority="67" w:unhideWhenUsed="0"/>
-    <w:lsdException w:name="Medium Grid 2" w:semiHidden="0" w:uiPriority="68" w:unhideWhenUsed="0"/>
-    <w:lsdException w:name="Medium Grid 3" w:semiHidden="0" w:uiPriority="69" w:unhideWhenUsed="0"/>
-    <w:lsdException w:name="Dark List" w:semiHidden="0" w:uiPriority="70" w:unhideWhenUsed="0"/>
-    <w:lsdException w:name="Colorful Shading" w:semiHidden="0" w:uiPriority="71" w:unhideWhenUsed="0"/>
-    <w:lsdException w:name="Colorful List" w:semiHidden="0" w:uiPriority="72" w:unhideWhenUsed="0"/>
-    <w:lsdException w:name="Colorful Grid" w:semiHidden="0" w:uiPriority="73" w:unhideWhenUsed="0"/>
-    <w:lsdException w:name="Light Shading Accent 1" w:semiHidden="0" w:uiPriority="60" w:unhideWhenUsed="0"/>
-    <w:lsdException w:name="Light List Accent 1" w:semiHidden="0" w:uiPriority="61" w:unhideWhenUsed="0"/>
-    <w:lsdException w:name="Light Grid Accent 1" w:semiHidden="0" w:uiPriority="62" w:unhideWhenUsed="0"/>
-    <w:lsdException w:name="Medium Shading 1 Accent 1" w:semiHidden="0" w:uiPriority="63" w:unhideWhenUsed="0"/>
-    <w:lsdException w:name="Medium Shading 2 Accent 1" w:semiHidden="0" w:uiPriority="64" w:unhideWhenUsed="0"/>
-    <w:lsdException w:name="Medium List 1 Accent 1" w:semiHidden="0" w:uiPriority="65" w:unhideWhenUsed="0"/>
-    <w:lsdException w:name="Revision" w:unhideWhenUsed="0"/>
-    <w:lsdException w:name="List Paragraph" w:semiHidden="0" w:uiPriority="34" w:unhideWhenUsed="0" w:qFormat="1"/>
-    <w:lsdException w:name="Quote" w:semiHidden="0" w:uiPriority="29" w:unhideWhenUsed="0" w:qFormat="1"/>
-    <w:lsdException w:name="Intense Quote" w:semiHidden="0" w:uiPriority="30" w:unhideWhenUsed="0" w:qFormat="1"/>
-    <w:lsdException w:name="Medium List 2 Accent 1" w:semiHidden="0" w:uiPriority="66" w:unhideWhenUsed="0"/>
-    <w:lsdException w:name="Medium Grid 1 Accent 1" w:semiHidden="0" w:uiPriority="67" w:unhideWhenUsed="0"/>
-    <w:lsdException w:name="Medium Grid 2 Accent 1" w:semiHidden="0" w:uiPriority="68" w:unhideWhenUsed="0"/>
-    <w:lsdException w:name="Medium Grid 3 Accent 1" w:semiHidden="0" w:uiPriority="69" w:unhideWhenUsed="0"/>
-    <w:lsdException w:name="Dark List Accent 1" w:semiHidden="0" w:uiPriority="70" w:unhideWhenUsed="0"/>
-    <w:lsdException w:name="Colorful Shading Accent 1" w:semiHidden="0" w:uiPriority="71" w:unhideWhenUsed="0"/>
-    <w:lsdException w:name="Colorful List Accent 1" w:semiHidden="0" w:uiPriority="72" w:unhideWhenUsed="0"/>
-    <w:lsdException w:name="Colorful Grid Accent 1" w:semiHidden="0" w:uiPriority="73" w:unhideWhenUsed="0"/>
-    <w:lsdException w:name="Light Shading Accent 2" w:semiHidden="0" w:uiPriority="60" w:unhideWhenUsed="0"/>
-    <w:lsdException w:name="Light List Accent 2" w:semiHidden="0" w:uiPriority="61" w:unhideWhenUsed="0"/>
-    <w:lsdException w:name="Light Grid Accent 2" w:semiHidden="0" w:uiPriority="62" w:unhideWhenUsed="0"/>
-    <w:lsdException w:name="Medium Shading 1 Accent 2" w:semiHidden="0" w:uiPriority="63" w:unhideWhenUsed="0"/>
-    <w:lsdException w:name="Medium Shading 2 Accent 2" w:semiHidden="0" w:uiPriority="64" w:unhideWhenUsed="0"/>
-    <w:lsdException w:name="Medium List 1 Accent 2" w:semiHidden="0" w:uiPriority="65" w:unhideWhenUsed="0"/>
-    <w:lsdException w:name="Medium List 2 Accent 2" w:semiHidden="0" w:uiPriority="66" w:unhideWhenUsed="0"/>
-    <w:lsdException w:name="Medium Grid 1 Accent 2" w:semiHidden="0" w:uiPriority="67" w:unhideWhenUsed="0"/>
-    <w:lsdException w:name="Medium Grid 2 Accent 2" w:semiHidden="0" w:uiPriority="68" w:unhideWhenUsed="0"/>
-    <w:lsdException w:name="Medium Grid 3 Accent 2" w:semiHidden="0" w:uiPriority="69" w:unhideWhenUsed="0"/>
-    <w:lsdException w:name="Dark List Accent 2" w:semiHidden="0" w:uiPriority="70" w:unhideWhenUsed="0"/>
-    <w:lsdException w:name="Colorful Shading Accent 2" w:semiHidden="0" w:uiPriority="71" w:unhideWhenUsed="0"/>
-    <w:lsdException w:name="Colorful List Accent 2" w:semiHidden="0" w:uiPriority="72" w:unhideWhenUsed="0"/>
-    <w:lsdException w:name="Colorful Grid Accent 2" w:semiHidden="0" w:uiPriority="73" w:unhideWhenUsed="0"/>
-    <w:lsdException w:name="Light Shading Accent 3" w:semiHidden="0" w:uiPriority="60" w:unhideWhenUsed="0"/>
-    <w:lsdException w:name="Light List Accent 3" w:semiHidden="0" w:uiPriority="61" w:unhideWhenUsed="0"/>
-    <w:lsdException w:name="Light Grid Accent 3" w:semiHidden="0" w:uiPriority="62" w:unhideWhenUsed="0"/>
-    <w:lsdException w:name="Medium Shading 1 Accent 3" w:semiHidden="0" w:uiPriority="63" w:unhideWhenUsed="0"/>
-    <w:lsdException w:name="Medium Shading 2 Accent 3" w:semiHidden="0" w:uiPriority="64" w:unhideWhenUsed="0"/>
-    <w:lsdException w:name="Medium List 1 Accent 3" w:semiHidden="0" w:uiPriority="65" w:unhideWhenUsed="0"/>
-    <w:lsdException w:name="Medium List 2 Accent 3" w:semiHidden="0" w:uiPriority="66" w:unhideWhenUsed="0"/>
-    <w:lsdException w:name="Medium Grid 1 Accent 3" w:semiHidden="0" w:uiPriority="67" w:unhideWhenUsed="0"/>
-    <w:lsdException w:name="Medium Grid 2 Accent 3" w:semiHidden="0" w:uiPriority="68" w:unhideWhenUsed="0"/>
-    <w:lsdException w:name="Medium Grid 3 Accent 3" w:semiHidden="0" w:uiPriority="69" w:unhideWhenUsed="0"/>
-    <w:lsdException w:name="Dark List Accent 3" w:semiHidden="0" w:uiPriority="70" w:unhideWhenUsed="0"/>
-    <w:lsdException w:name="Colorful Shading Accent 3" w:semiHidden="0" w:uiPriority="71" w:unhideWhenUsed="0"/>
-    <w:lsdException w:name="Colorful List Accent 3" w:semiHidden="0" w:uiPriority="72" w:unhideWhenUsed="0"/>
-    <w:lsdException w:name="Colorful Grid Accent 3" w:semiHidden="0" w:uiPriority="73" w:unhideWhenUsed="0"/>
-    <w:lsdException w:name="Light Shading Accent 4" w:semiHidden="0" w:uiPriority="60" w:unhideWhenUsed="0"/>
-    <w:lsdException w:name="Light List Accent 4" w:semiHidden="0" w:uiPriority="61" w:unhideWhenUsed="0"/>
-    <w:lsdException w:name="Light Grid Accent 4" w:semiHidden="0" w:uiPriority="62" w:unhideWhenUsed="0"/>
-    <w:lsdException w:name="Medium Shading 1 Accent 4" w:semiHidden="0" w:uiPriority="63" w:unhideWhenUsed="0"/>
-    <w:lsdException w:name="Medium Shading 2 Accent 4" w:semiHidden="0" w:uiPriority="64" w:unhideWhenUsed="0"/>
-    <w:lsdException w:name="Medium List 1 Accent 4" w:semiHidden="0" w:uiPriority="65" w:unhideWhenUsed="0"/>
-    <w:lsdException w:name="Medium List 2 Accent 4" w:semiHidden="0" w:uiPriority="66" w:unhideWhenUsed="0"/>
-    <w:lsdException w:name="Medium Grid 1 Accent 4" w:semiHidden="0" w:uiPriority="67" w:unhideWhenUsed="0"/>
-    <w:lsdException w:name="Medium Grid 2 Accent 4" w:semiHidden="0" w:uiPriority="68" w:unhideWhenUsed="0"/>
-    <w:lsdException w:name="Medium Grid 3 Accent 4" w:semiHidden="0" w:uiPriority="69" w:unhideWhenUsed="0"/>
-    <w:lsdException w:name="Dark List Accent 4" w:semiHidden="0" w:uiPriority="70" w:unhideWhenUsed="0"/>
-    <w:lsdException w:name="Colorful Shading Accent 4" w:semiHidden="0" w:uiPriority="71" w:unhideWhenUsed="0"/>
-    <w:lsdException w:name="Colorful List Accent 4" w:semiHidden="0" w:uiPriority="72" w:unhideWhenUsed="0"/>
-    <w:lsdException w:name="Colorful Grid Accent 4" w:semiHidden="0" w:uiPriority="73" w:unhideWhenUsed="0"/>
-    <w:lsdException w:name="Light Shading Accent 5" w:semiHidden="0" w:uiPriority="60" w:unhideWhenUsed="0"/>
-    <w:lsdException w:name="Light List Accent 5" w:semiHidden="0" w:uiPriority="61" w:unhideWhenUsed="0"/>
-    <w:lsdException w:name="Light Grid Accent 5" w:semiHidden="0" w:uiPriority="62" w:unhideWhenUsed="0"/>
-    <w:lsdException w:name="Medium Shading 1 Accent 5" w:semiHidden="0" w:uiPriority="63" w:unhideWhenUsed="0"/>
-    <w:lsdException w:name="Medium Shading 2 Accent 5" w:semiHidden="0" w:uiPriority="64" w:unhideWhenUsed="0"/>
-    <w:lsdException w:name="Medium List 1 Accent 5" w:semiHidden="0" w:uiPriority="65" w:unhideWhenUsed="0"/>
-    <w:lsdException w:name="Medium List 2 Accent 5" w:semiHidden="0" w:uiPriority="66" w:unhideWhenUsed="0"/>
-    <w:lsdException w:name="Medium Grid 1 Accent 5" w:semiHidden="0" w:uiPriority="67" w:unhideWhenUsed="0"/>
-    <w:lsdException w:name="Medium Grid 2 Accent 5" w:semiHidden="0" w:uiPriority="68" w:unhideWhenUsed="0"/>
-    <w:lsdException w:name="Medium Grid 3 Accent 5" w:semiHidden="0" w:uiPriority="69" w:unhideWhenUsed="0"/>
-    <w:lsdException w:name="Dark List Accent 5" w:semiHidden="0" w:uiPriority="70" w:unhideWhenUsed="0"/>
-    <w:lsdException w:name="Colorful Shading Accent 5" w:semiHidden="0" w:uiPriority="71" w:unhideWhenUsed="0"/>
-    <w:lsdException w:name="Colorful List Accent 5" w:semiHidden="0" w:uiPriority="72" w:unhideWhenUsed="0"/>
-    <w:lsdException w:name="Colorful Grid Accent 5" w:semiHidden="0" w:uiPriority="73" w:unhideWhenUsed="0"/>
-    <w:lsdException w:name="Light Shading Accent 6" w:semiHidden="0" w:uiPriority="60" w:unhideWhenUsed="0"/>
-    <w:lsdException w:name="Light List Accent 6" w:semiHidden="0" w:uiPriority="61" w:unhideWhenUsed="0"/>
-    <w:lsdException w:name="Light Grid Accent 6" w:semiHidden="0" w:uiPriority="62" w:unhideWhenUsed="0"/>
-    <w:lsdException w:name="Medium Shading 1 Accent 6" w:semiHidden="0" w:uiPriority="63" w:unhideWhenUsed="0"/>
-    <w:lsdException w:name="Medium Shading 2 Accent 6" w:semiHidden="0" w:uiPriority="64" w:unhideWhenUsed="0"/>
-    <w:lsdException w:name="Medium List 1 Accent 6" w:semiHidden="0" w:uiPriority="65" w:unhideWhenUsed="0"/>
-    <w:lsdException w:name="Medium List 2 Accent 6" w:semiHidden="0" w:uiPriority="66" w:unhideWhenUsed="0"/>
-    <w:lsdException w:name="Medium Grid 1 Accent 6" w:semiHidden="0" w:uiPriority="67" w:unhideWhenUsed="0"/>
-    <w:lsdException w:name="Medium Grid 2 Accent 6" w:semiHidden="0" w:uiPriority="68" w:unhideWhenUsed="0"/>
-    <w:lsdException w:name="Medium Grid 3 Accent 6" w:semiHidden="0" w:uiPriority="69" w:unhideWhenUsed="0"/>
-    <w:lsdException w:name="Dark List Accent 6" w:semiHidden="0" w:uiPriority="70" w:unhideWhenUsed="0"/>
-    <w:lsdException w:name="Colorful Shading Accent 6" w:semiHidden="0" w:uiPriority="71" w:unhideWhenUsed="0"/>
-    <w:lsdException w:name="Colorful List Accent 6" w:semiHidden="0" w:uiPriority="72" w:unhideWhenUsed="0"/>
-    <w:lsdException w:name="Colorful Grid Accent 6" w:semiHidden="0" w:uiPriority="73" w:unhideWhenUsed="0"/>
-    <w:lsdException w:name="Subtle Emphasis" w:semiHidden="0" w:uiPriority="19" w:unhideWhenUsed="0" w:qFormat="1"/>
-    <w:lsdException w:name="Intense Emphasis" w:semiHidden="0" w:uiPriority="21" w:unhideWhenUsed="0" w:qFormat="1"/>
-    <w:lsdException w:name="Subtle Reference" w:semiHidden="0" w:uiPriority="31" w:unhideWhenUsed="0" w:qFormat="1"/>
-    <w:lsdException w:name="Intense Reference" w:semiHidden="0" w:uiPriority="32" w:unhideWhenUsed="0" w:qFormat="1"/>
-    <w:lsdException w:name="Book Title" w:semiHidden="0" w:uiPriority="33" w:unhideWhenUsed="0" w:qFormat="1"/>
-    <w:lsdException w:name="Bibliography" w:uiPriority="37"/>
-    <w:lsdException w:name="TOC Heading" w:uiPriority="39" w:qFormat="1"/>
-  </w:latentStyles>
-  <w:style w:type="paragraph" w:default="1" w:styleId="Normal">
-    <w:name w:val="Normal"/>
-    <w:qFormat/>
-  </w:style>
-  <w:style w:type="paragraph" w:styleId="Ttulo1">
-    <w:name w:val="heading 1"/>
-    <w:basedOn w:val="Normal"/>
-    <w:next w:val="Normal"/>
-    <w:uiPriority w:val="9"/>
-    <w:qFormat/>
-    <w:pPr>
-      <w:keepNext/>
-      <w:keepLines/>
-      <w:spacing w:before="400" w:after="120"/>
-      <w:outlineLvl w:val="0"/>
-    </w:pPr>
-    <w:rPr>
-      <w:sz w:val="40"/>
-      <w:szCs w:val="40"/>
-    </w:rPr>
-  </w:style>
-  <w:style w:type="paragraph" w:styleId="Ttulo2">
-    <w:name w:val="heading 2"/>
-    <w:basedOn w:val="Normal"/>
-    <w:next w:val="Normal"/>
-    <w:uiPriority w:val="9"/>
-    <w:semiHidden/>
-    <w:unhideWhenUsed/>
-    <w:qFormat/>
-    <w:pPr>
-      <w:keepNext/>
-      <w:keepLines/>
-      <w:spacing w:before="360" w:after="120"/>
-      <w:outlineLvl w:val="1"/>
-    </w:pPr>
-    <w:rPr>
-      <w:sz w:val="32"/>
-      <w:szCs w:val="32"/>
-    </w:rPr>
-  </w:style>
-  <w:style w:type="paragraph" w:styleId="Ttulo3">
-    <w:name w:val="heading 3"/>
-    <w:basedOn w:val="Normal"/>
-    <w:next w:val="Normal"/>
-    <w:uiPriority w:val="9"/>
-    <w:semiHidden/>
-    <w:unhideWhenUsed/>
-    <w:qFormat/>
-    <w:pPr>
-      <w:keepNext/>
-      <w:keepLines/>
-      <w:spacing w:before="320" w:after="80"/>
-      <w:outlineLvl w:val="2"/>
-    </w:pPr>
-    <w:rPr>
-      <w:color w:val="434343"/>
-      <w:sz w:val="28"/>
-      <w:szCs w:val="28"/>
-    </w:rPr>
-  </w:style>
-  <w:style w:type="paragraph" w:styleId="Ttulo4">
-    <w:name w:val="heading 4"/>
-    <w:basedOn w:val="Normal"/>
-    <w:next w:val="Normal"/>
-    <w:uiPriority w:val="9"/>
-    <w:semiHidden/>
-    <w:unhideWhenUsed/>
-    <w:qFormat/>
-    <w:pPr>
-      <w:keepNext/>
-      <w:keepLines/>
-      <w:spacing w:before="280" w:after="80"/>
-      <w:outlineLvl w:val="3"/>
-    </w:pPr>
-    <w:rPr>
-      <w:color w:val="666666"/>
-      <w:sz w:val="24"/>
-      <w:szCs w:val="24"/>
-    </w:rPr>
-  </w:style>
-  <w:style w:type="paragraph" w:styleId="Ttulo5">
-    <w:name w:val="heading 5"/>
-    <w:basedOn w:val="Normal"/>
-    <w:next w:val="Normal"/>
-    <w:uiPriority w:val="9"/>
-    <w:semiHidden/>
-    <w:unhideWhenUsed/>
-    <w:qFormat/>
-    <w:pPr>
-      <w:keepNext/>
-      <w:keepLines/>
-      <w:spacing w:before="240" w:after="80"/>
-      <w:outlineLvl w:val="4"/>
-    </w:pPr>
-    <w:rPr>
-      <w:color w:val="666666"/>
-    </w:rPr>
-  </w:style>
-  <w:style w:type="paragraph" w:styleId="Ttulo6">
-    <w:name w:val="heading 6"/>
-    <w:basedOn w:val="Normal"/>
-    <w:next w:val="Normal"/>
-    <w:uiPriority w:val="9"/>
-    <w:semiHidden/>
-    <w:unhideWhenUsed/>
-    <w:qFormat/>
-    <w:pPr>
-      <w:keepNext/>
-      <w:keepLines/>
-      <w:spacing w:before="240" w:after="80"/>
-      <w:outlineLvl w:val="5"/>
-    </w:pPr>
-    <w:rPr>
-      <w:i/>
-      <w:color w:val="666666"/>
-    </w:rPr>
-  </w:style>
-  <w:style w:type="character" w:default="1" w:styleId="Fuentedeprrafopredeter">
-    <w:name w:val="Default Paragraph Font"/>
-    <w:uiPriority w:val="1"/>
-    <w:semiHidden/>
-    <w:unhideWhenUsed/>
-  </w:style>
-  <w:style w:type="table" w:default="1" w:styleId="Tablanormal">
-    <w:name w:val="Normal Table"/>
-    <w:uiPriority w:val="99"/>
-    <w:semiHidden/>
-    <w:unhideWhenUsed/>
-    <w:tblPr>
-      <w:tblInd w:w="0" w:type="dxa"/>
-      <w:tblCellMar>
-        <w:top w:w="0" w:type="dxa"/>
-        <w:left w:w="108" w:type="dxa"/>
-        <w:bottom w:w="0" w:type="dxa"/>
-        <w:right w:w="108" w:type="dxa"/>
-      </w:tblCellMar>
-    </w:tblPr>
-  </w:style>
-  <w:style w:type="numbering" w:default="1" w:styleId="Sinlista">
-    <w:name w:val="No List"/>
-    <w:uiPriority w:val="99"/>
-    <w:semiHidden/>
-    <w:unhideWhenUsed/>
-  </w:style>
-  <w:style w:type="table" w:customStyle="1" w:styleId="TableNormal">
-    <w:name w:val="Table Normal"/>
-    <w:tblPr>
-      <w:tblCellMar>
-        <w:top w:w="0" w:type="dxa"/>
-        <w:left w:w="0" w:type="dxa"/>
-        <w:bottom w:w="0" w:type="dxa"/>
-        <w:right w:w="0" w:type="dxa"/>
-      </w:tblCellMar>
-    </w:tblPr>
-  </w:style>
-  <w:style w:type="paragraph" w:styleId="Ttulo">
-    <w:name w:val="Title"/>
-    <w:basedOn w:val="Normal"/>
-    <w:next w:val="Normal"/>
-    <w:uiPriority w:val="10"/>
-    <w:qFormat/>
-    <w:pPr>
-      <w:keepNext/>
-      <w:keepLines/>
-      <w:spacing w:after="60"/>
-    </w:pPr>
-    <w:rPr>
-      <w:sz w:val="52"/>
-      <w:szCs w:val="52"/>
-    </w:rPr>
-  </w:style>
-  <w:style w:type="table" w:customStyle="1" w:styleId="TableNormal0">
-    <w:name w:val="Table Normal"/>
-    <w:tblPr>
-      <w:tblCellMar>
-        <w:top w:w="0" w:type="dxa"/>
-        <w:left w:w="0" w:type="dxa"/>
-        <w:bottom w:w="0" w:type="dxa"/>
-        <w:right w:w="0" w:type="dxa"/>
-      </w:tblCellMar>
-    </w:tblPr>
-  </w:style>
-  <w:style w:type="paragraph" w:styleId="Subttulo">
-    <w:name w:val="Subtitle"/>
-    <w:basedOn w:val="Normal"/>
-    <w:next w:val="Normal"/>
-    <w:uiPriority w:val="11"/>
-    <w:qFormat/>
-    <w:pPr>
-      <w:keepNext/>
-      <w:keepLines/>
-      <w:spacing w:after="320"/>
-    </w:pPr>
-    <w:rPr>
-      <w:color w:val="666666"/>
-      <w:sz w:val="30"/>
-      <w:szCs w:val="30"/>
-    </w:rPr>
-  </w:style>
-  <w:style w:type="table" w:customStyle="1" w:styleId="a">
-    <w:basedOn w:val="TableNormal0"/>
-    <w:tblPr>
-      <w:tblStyleRowBandSize w:val="1"/>
-      <w:tblStyleColBandSize w:val="1"/>
-      <w:tblCellMar>
-        <w:top w:w="100" w:type="dxa"/>
-        <w:left w:w="100" w:type="dxa"/>
-        <w:bottom w:w="100" w:type="dxa"/>
-        <w:right w:w="100" w:type="dxa"/>
-      </w:tblCellMar>
-    </w:tblPr>
-  </w:style>
-  <w:style w:type="table" w:customStyle="1" w:styleId="a0">
-    <w:basedOn w:val="TableNormal0"/>
-    <w:tblPr>
-      <w:tblStyleRowBandSize w:val="1"/>
-      <w:tblStyleColBandSize w:val="1"/>
-      <w:tblCellMar>
-        <w:top w:w="100" w:type="dxa"/>
-        <w:left w:w="100" w:type="dxa"/>
-        <w:bottom w:w="100" w:type="dxa"/>
-        <w:right w:w="100" w:type="dxa"/>
-      </w:tblCellMar>
-    </w:tblPr>
-  </w:style>
-  <w:style w:type="table" w:customStyle="1" w:styleId="a1">
-    <w:basedOn w:val="TableNormal0"/>
-    <w:tblPr>
-      <w:tblStyleRowBandSize w:val="1"/>
-      <w:tblStyleColBandSize w:val="1"/>
-      <w:tblCellMar>
-        <w:top w:w="100" w:type="dxa"/>
-        <w:left w:w="100" w:type="dxa"/>
-        <w:bottom w:w="100" w:type="dxa"/>
-        <w:right w:w="100" w:type="dxa"/>
-      </w:tblCellMar>
-    </w:tblPr>
-  </w:style>
-  <w:style w:type="character" w:styleId="Hipervnculo">
-    <w:name w:val="Hyperlink"/>
-    <w:basedOn w:val="Fuentedeprrafopredeter"/>
-    <w:uiPriority w:val="99"/>
-    <w:unhideWhenUsed/>
-    <w:rsid w:val="00127D3A"/>
-    <w:rPr>
-      <w:color w:val="0000FF"/>
-      <w:u w:val="single"/>
-    </w:rPr>
-  </w:style>
-  <w:style w:type="table" w:customStyle="1" w:styleId="a2">
-    <w:basedOn w:val="TableNormal0"/>
-    <w:tblPr>
-      <w:tblStyleRowBandSize w:val="1"/>
-      <w:tblStyleColBandSize w:val="1"/>
-      <w:tblCellMar>
-        <w:top w:w="100" w:type="dxa"/>
-        <w:left w:w="100" w:type="dxa"/>
-        <w:bottom w:w="100" w:type="dxa"/>
-        <w:right w:w="100" w:type="dxa"/>
-      </w:tblCellMar>
-    </w:tblPr>
-  </w:style>
-  <w:style w:type="table" w:customStyle="1" w:styleId="a3">
-    <w:basedOn w:val="TableNormal0"/>
-    <w:tblPr>
-      <w:tblStyleRowBandSize w:val="1"/>
-      <w:tblStyleColBandSize w:val="1"/>
-      <w:tblCellMar>
-        <w:top w:w="100" w:type="dxa"/>
-        <w:left w:w="100" w:type="dxa"/>
-        <w:bottom w:w="100" w:type="dxa"/>
-        <w:right w:w="100" w:type="dxa"/>
-      </w:tblCellMar>
-    </w:tblPr>
-  </w:style>
-  <w:style w:type="table" w:customStyle="1" w:styleId="a4">
-    <w:basedOn w:val="TableNormal0"/>
-    <w:tblPr>
-      <w:tblStyleRowBandSize w:val="1"/>
-      <w:tblStyleColBandSize w:val="1"/>
-      <w:tblCellMar>
-        <w:top w:w="100" w:type="dxa"/>
-        <w:left w:w="100" w:type="dxa"/>
-        <w:bottom w:w="100" w:type="dxa"/>
-        <w:right w:w="100" w:type="dxa"/>
-      </w:tblCellMar>
-    </w:tblPr>
-  </w:style>
-  <w:style w:type="character" w:customStyle="1" w:styleId="UnresolvedMention">
-    <w:name w:val="Unresolved Mention"/>
+  <w:style w:type="character" w:customStyle="1" w:styleId="Mencinsinresolver1">
+    <w:name w:val="Mención sin resolver1"/>
     <w:basedOn w:val="Fuentedeprrafopredeter"/>
     <w:uiPriority w:val="99"/>
     <w:semiHidden/>
@@ -3759,7 +3142,7 @@
 </file>
 
 <file path=customXml/itemProps2.xml><?xml version="1.0" encoding="utf-8"?>
-<ds:datastoreItem xmlns:ds="http://schemas.openxmlformats.org/officeDocument/2006/customXml" ds:itemID="{E4D38ECB-C901-8142-9837-8AD2B70D0B89}">
+<ds:datastoreItem xmlns:ds="http://schemas.openxmlformats.org/officeDocument/2006/customXml" ds:itemID="{19280680-189D-2245-9AF7-6E9AE58E4F08}">
   <ds:schemaRefs>
     <ds:schemaRef ds:uri="http://schemas.openxmlformats.org/officeDocument/2006/bibliography"/>
   </ds:schemaRefs>

</xml_diff>